<commit_message>
minion chef and bananas problem added
</commit_message>
<xml_diff>
--- a/Solution with problem's Source-link.docx
+++ b/Solution with problem's Source-link.docx
@@ -1765,14 +1765,7 @@
           <w:b/>
           <w:bCs/>
         </w:rPr>
-        <w:t xml:space="preserve"> Not Divisible by n</w:t>
-      </w:r>
-      <w:r>
-        <w:rPr>
-          <w:b/>
-          <w:bCs/>
-        </w:rPr>
-        <w:t xml:space="preserve"> - </w:t>
+        <w:t xml:space="preserve"> Not Divisible by n - </w:t>
       </w:r>
       <w:hyperlink r:id="rId8" w:history="1">
         <w:r>
@@ -1933,10 +1926,7 @@
         <w:t>nd</w:t>
       </w:r>
       <w:r>
-        <w:t xml:space="preserve"> </w:t>
-      </w:r>
-      <w:r>
-        <w:t xml:space="preserve">test </w:t>
+        <w:t xml:space="preserve"> test </w:t>
       </w:r>
       <w:proofErr w:type="gramStart"/>
       <w:r>
@@ -1944,39 +1934,18 @@
       </w:r>
       <w:proofErr w:type="gramEnd"/>
       <w:r>
-        <w:t xml:space="preserve"> n=</w:t>
-      </w:r>
-      <w:r>
-        <w:t>4</w:t>
-      </w:r>
-      <w:r>
-        <w:t>, k=</w:t>
-      </w:r>
-      <w:r>
-        <w:t>12</w:t>
+        <w:t xml:space="preserve"> n=4, k=12</w:t>
       </w:r>
     </w:p>
     <w:p>
       <w:proofErr w:type="gramStart"/>
       <w:r>
         <w:lastRenderedPageBreak/>
-        <w:t>(</w:t>
-      </w:r>
-      <w:r>
-        <w:t xml:space="preserve"> 12</w:t>
+        <w:t>( 12</w:t>
       </w:r>
       <w:proofErr w:type="gramEnd"/>
       <w:r>
-        <w:t xml:space="preserve">+4 </w:t>
-      </w:r>
-      <w:r>
-        <w:t xml:space="preserve">) % </w:t>
-      </w:r>
-      <w:r>
-        <w:t>4</w:t>
-      </w:r>
-      <w:r>
-        <w:t xml:space="preserve"> == 0</w:t>
+        <w:t>+4 ) % 4 == 0</w:t>
       </w:r>
     </w:p>
     <w:p>
@@ -1989,28 +1958,7 @@
       </w:r>
       <w:proofErr w:type="spellEnd"/>
       <w:r>
-        <w:t xml:space="preserve"> = </w:t>
-      </w:r>
-      <w:r>
-        <w:t>12</w:t>
-      </w:r>
-      <w:r>
-        <w:t xml:space="preserve"> + </w:t>
-      </w:r>
-      <w:r>
-        <w:t>12</w:t>
-      </w:r>
-      <w:r>
-        <w:t xml:space="preserve"> / (</w:t>
-      </w:r>
-      <w:r>
-        <w:t>4</w:t>
-      </w:r>
-      <w:r>
-        <w:t>-1)</w:t>
-      </w:r>
-      <w:r>
-        <w:t xml:space="preserve"> – 1</w:t>
+        <w:t xml:space="preserve"> = 12 + 12 / (4-1) – 1</w:t>
       </w:r>
     </w:p>
     <w:p/>
@@ -2419,21 +2367,7 @@
           <w:b/>
           <w:bCs/>
         </w:rPr>
-        <w:t xml:space="preserve">E- </w:t>
-      </w:r>
-      <w:r>
-        <w:rPr>
-          <w:b/>
-          <w:bCs/>
-        </w:rPr>
-        <w:t>10474 Where is the Marble?</w:t>
-      </w:r>
-      <w:r>
-        <w:rPr>
-          <w:b/>
-          <w:bCs/>
-        </w:rPr>
-        <w:t xml:space="preserve"> </w:t>
+        <w:t xml:space="preserve">E- 10474 Where is the Marble? </w:t>
       </w:r>
       <w:r>
         <w:rPr>
@@ -2924,6 +2858,1660 @@
         <w:t>Efficient even for maximum constraints (N, Q ≤ 10,000).</w:t>
       </w:r>
     </w:p>
+    <w:p/>
+    <w:p/>
+    <w:p/>
+    <w:p>
+      <w:pPr>
+        <w:rPr>
+          <w:b/>
+          <w:bCs/>
+        </w:rPr>
+      </w:pPr>
+    </w:p>
+    <w:p>
+      <w:pPr>
+        <w:pStyle w:val="ListParagraph"/>
+        <w:numPr>
+          <w:ilvl w:val="0"/>
+          <w:numId w:val="1"/>
+        </w:numPr>
+      </w:pPr>
+      <w:r>
+        <w:rPr>
+          <w:b/>
+          <w:bCs/>
+        </w:rPr>
+        <w:t>Points in Segments</w:t>
+      </w:r>
+      <w:r>
+        <w:rPr>
+          <w:b/>
+          <w:bCs/>
+        </w:rPr>
+        <w:t xml:space="preserve"> - </w:t>
+      </w:r>
+      <w:hyperlink r:id="rId11" w:history="1">
+        <w:r>
+          <w:rPr>
+            <w:rStyle w:val="Hyperlink"/>
+            <w:b/>
+            <w:bCs/>
+          </w:rPr>
+          <w:t>https://vjudge.net/problem/LightOJ-1088</w:t>
+        </w:r>
+      </w:hyperlink>
+    </w:p>
+    <w:p/>
+    <w:p>
+      <w:pPr>
+        <w:rPr>
+          <w:b/>
+          <w:bCs/>
+        </w:rPr>
+      </w:pPr>
+      <w:r>
+        <w:rPr>
+          <w:rFonts w:ascii="Segoe UI Emoji" w:hAnsi="Segoe UI Emoji" w:cs="Segoe UI Emoji"/>
+          <w:b/>
+          <w:bCs/>
+        </w:rPr>
+        <w:t>✅</w:t>
+      </w:r>
+      <w:r>
+        <w:rPr>
+          <w:b/>
+          <w:bCs/>
+        </w:rPr>
+        <w:t xml:space="preserve"> </w:t>
+      </w:r>
+      <w:r>
+        <w:rPr>
+          <w:b/>
+          <w:bCs/>
+        </w:rPr>
+        <w:t xml:space="preserve">Approaches / </w:t>
+      </w:r>
+      <w:r>
+        <w:rPr>
+          <w:b/>
+          <w:bCs/>
+        </w:rPr>
+        <w:t>Explanation:</w:t>
+      </w:r>
+    </w:p>
+    <w:p>
+      <w:pPr>
+        <w:numPr>
+          <w:ilvl w:val="0"/>
+          <w:numId w:val="11"/>
+        </w:numPr>
+      </w:pPr>
+      <w:r>
+        <w:rPr>
+          <w:b/>
+          <w:bCs/>
+        </w:rPr>
+        <w:t>Test case 1</w:t>
+      </w:r>
+      <w:r>
+        <w:t>:</w:t>
+      </w:r>
+    </w:p>
+    <w:p>
+      <w:pPr>
+        <w:numPr>
+          <w:ilvl w:val="1"/>
+          <w:numId w:val="11"/>
+        </w:numPr>
+      </w:pPr>
+      <w:r>
+        <w:t xml:space="preserve">Points: [1, 4, 6, 8, 10] (Already </w:t>
+      </w:r>
+      <w:r>
+        <w:rPr>
+          <w:b/>
+          <w:bCs/>
+        </w:rPr>
+        <w:t>sorted</w:t>
+      </w:r>
+      <w:r>
+        <w:t>)</w:t>
+      </w:r>
+    </w:p>
+    <w:p>
+      <w:pPr>
+        <w:numPr>
+          <w:ilvl w:val="1"/>
+          <w:numId w:val="11"/>
+        </w:numPr>
+      </w:pPr>
+      <w:r>
+        <w:t>Segments (queries):</w:t>
+      </w:r>
+    </w:p>
+    <w:p>
+      <w:pPr>
+        <w:numPr>
+          <w:ilvl w:val="2"/>
+          <w:numId w:val="11"/>
+        </w:numPr>
+      </w:pPr>
+      <w:r>
+        <w:t>[0, 5]</w:t>
+      </w:r>
+    </w:p>
+    <w:p>
+      <w:pPr>
+        <w:numPr>
+          <w:ilvl w:val="2"/>
+          <w:numId w:val="11"/>
+        </w:numPr>
+      </w:pPr>
+      <w:r>
+        <w:t>[6, 10]</w:t>
+      </w:r>
+    </w:p>
+    <w:p>
+      <w:pPr>
+        <w:numPr>
+          <w:ilvl w:val="2"/>
+          <w:numId w:val="11"/>
+        </w:numPr>
+      </w:pPr>
+      <w:r>
+        <w:t>[7, 100000]</w:t>
+      </w:r>
+    </w:p>
+    <w:p>
+      <w:r>
+        <w:pict w14:anchorId="3D5BA537">
+          <v:rect id="_x0000_i1043" style="width:0;height:1.5pt" o:hralign="center" o:hrstd="t" o:hr="t" fillcolor="#a0a0a0" stroked="f"/>
+        </w:pict>
+      </w:r>
+    </w:p>
+    <w:p>
+      <w:pPr>
+        <w:rPr>
+          <w:b/>
+          <w:bCs/>
+        </w:rPr>
+      </w:pPr>
+      <w:r>
+        <w:rPr>
+          <w:rFonts w:ascii="Segoe UI Emoji" w:hAnsi="Segoe UI Emoji" w:cs="Segoe UI Emoji"/>
+          <w:b/>
+          <w:bCs/>
+        </w:rPr>
+        <w:t>🔍</w:t>
+      </w:r>
+      <w:r>
+        <w:rPr>
+          <w:b/>
+          <w:bCs/>
+        </w:rPr>
+        <w:t xml:space="preserve"> Segment 1: [0, 5]</w:t>
+      </w:r>
+    </w:p>
+    <w:p>
+      <w:r>
+        <w:t>We want all points p such that 0 ≤ p ≤ 5.</w:t>
+      </w:r>
+    </w:p>
+    <w:p>
+      <w:r>
+        <w:t xml:space="preserve">From the points [1, 4, 6, 8, 10], the points 1 and 4 fall in this range → </w:t>
+      </w:r>
+      <w:r>
+        <w:rPr>
+          <w:b/>
+          <w:bCs/>
+        </w:rPr>
+        <w:t>Answer: 2</w:t>
+      </w:r>
+    </w:p>
+    <w:p>
+      <w:pPr>
+        <w:rPr>
+          <w:b/>
+          <w:bCs/>
+        </w:rPr>
+      </w:pPr>
+      <w:r>
+        <w:rPr>
+          <w:rFonts w:ascii="Segoe UI Emoji" w:hAnsi="Segoe UI Emoji" w:cs="Segoe UI Emoji"/>
+          <w:b/>
+          <w:bCs/>
+        </w:rPr>
+        <w:lastRenderedPageBreak/>
+        <w:t>🔹</w:t>
+      </w:r>
+      <w:r>
+        <w:rPr>
+          <w:b/>
+          <w:bCs/>
+        </w:rPr>
+        <w:t xml:space="preserve"> Binary Search Method:</w:t>
+      </w:r>
+    </w:p>
+    <w:p>
+      <w:pPr>
+        <w:numPr>
+          <w:ilvl w:val="0"/>
+          <w:numId w:val="12"/>
+        </w:numPr>
+      </w:pPr>
+      <w:r>
+        <w:t xml:space="preserve">Use </w:t>
+      </w:r>
+      <w:proofErr w:type="spellStart"/>
+      <w:r>
+        <w:t>lower_</w:t>
+      </w:r>
+      <w:proofErr w:type="gramStart"/>
+      <w:r>
+        <w:t>bound</w:t>
+      </w:r>
+      <w:proofErr w:type="spellEnd"/>
+      <w:r>
+        <w:t>(</w:t>
+      </w:r>
+      <w:proofErr w:type="gramEnd"/>
+      <w:r>
+        <w:t>0) → first point ≥ 0 → index 0</w:t>
+      </w:r>
+    </w:p>
+    <w:p>
+      <w:pPr>
+        <w:numPr>
+          <w:ilvl w:val="0"/>
+          <w:numId w:val="12"/>
+        </w:numPr>
+      </w:pPr>
+      <w:r>
+        <w:t xml:space="preserve">Use </w:t>
+      </w:r>
+      <w:proofErr w:type="spellStart"/>
+      <w:r>
+        <w:t>upper_</w:t>
+      </w:r>
+      <w:proofErr w:type="gramStart"/>
+      <w:r>
+        <w:t>bound</w:t>
+      </w:r>
+      <w:proofErr w:type="spellEnd"/>
+      <w:r>
+        <w:t>(</w:t>
+      </w:r>
+      <w:proofErr w:type="gramEnd"/>
+      <w:r>
+        <w:t>5) → first point &gt; 5 → index 2</w:t>
+      </w:r>
+    </w:p>
+    <w:p>
+      <w:pPr>
+        <w:numPr>
+          <w:ilvl w:val="0"/>
+          <w:numId w:val="12"/>
+        </w:numPr>
+      </w:pPr>
+      <w:r>
+        <w:t xml:space="preserve">Count = </w:t>
+      </w:r>
+      <w:proofErr w:type="spellStart"/>
+      <w:r>
+        <w:t>upper_bound</w:t>
+      </w:r>
+      <w:proofErr w:type="spellEnd"/>
+      <w:r>
+        <w:t xml:space="preserve"> - </w:t>
+      </w:r>
+      <w:proofErr w:type="spellStart"/>
+      <w:r>
+        <w:t>lower_bound</w:t>
+      </w:r>
+      <w:proofErr w:type="spellEnd"/>
+      <w:r>
+        <w:t xml:space="preserve"> = 2 - 0 = 2</w:t>
+      </w:r>
+    </w:p>
+    <w:p>
+      <w:r>
+        <w:pict w14:anchorId="7FDE0286">
+          <v:rect id="_x0000_i1044" style="width:0;height:1.5pt" o:hralign="center" o:hrstd="t" o:hr="t" fillcolor="#a0a0a0" stroked="f"/>
+        </w:pict>
+      </w:r>
+    </w:p>
+    <w:p>
+      <w:pPr>
+        <w:rPr>
+          <w:b/>
+          <w:bCs/>
+        </w:rPr>
+      </w:pPr>
+      <w:r>
+        <w:rPr>
+          <w:rFonts w:ascii="Segoe UI Emoji" w:hAnsi="Segoe UI Emoji" w:cs="Segoe UI Emoji"/>
+          <w:b/>
+          <w:bCs/>
+        </w:rPr>
+        <w:t>🔍</w:t>
+      </w:r>
+      <w:r>
+        <w:rPr>
+          <w:b/>
+          <w:bCs/>
+        </w:rPr>
+        <w:t xml:space="preserve"> Segment 2: [6, 10]</w:t>
+      </w:r>
+    </w:p>
+    <w:p>
+      <w:r>
+        <w:t>We want points p such that 6 ≤ p ≤ 10.</w:t>
+      </w:r>
+    </w:p>
+    <w:p>
+      <w:r>
+        <w:t xml:space="preserve">From the list: 6, 8, 10 fall in range → </w:t>
+      </w:r>
+      <w:r>
+        <w:rPr>
+          <w:b/>
+          <w:bCs/>
+        </w:rPr>
+        <w:t>Answer: 3</w:t>
+      </w:r>
+    </w:p>
+    <w:p>
+      <w:pPr>
+        <w:rPr>
+          <w:b/>
+          <w:bCs/>
+        </w:rPr>
+      </w:pPr>
+      <w:r>
+        <w:rPr>
+          <w:rFonts w:ascii="Segoe UI Emoji" w:hAnsi="Segoe UI Emoji" w:cs="Segoe UI Emoji"/>
+          <w:b/>
+          <w:bCs/>
+        </w:rPr>
+        <w:t>🔹</w:t>
+      </w:r>
+      <w:r>
+        <w:rPr>
+          <w:b/>
+          <w:bCs/>
+        </w:rPr>
+        <w:t xml:space="preserve"> Binary Search:</w:t>
+      </w:r>
+    </w:p>
+    <w:p>
+      <w:pPr>
+        <w:numPr>
+          <w:ilvl w:val="0"/>
+          <w:numId w:val="13"/>
+        </w:numPr>
+      </w:pPr>
+      <w:proofErr w:type="spellStart"/>
+      <w:r>
+        <w:t>lower_</w:t>
+      </w:r>
+      <w:proofErr w:type="gramStart"/>
+      <w:r>
+        <w:t>bound</w:t>
+      </w:r>
+      <w:proofErr w:type="spellEnd"/>
+      <w:r>
+        <w:t>(</w:t>
+      </w:r>
+      <w:proofErr w:type="gramEnd"/>
+      <w:r>
+        <w:t>6) = index 2</w:t>
+      </w:r>
+    </w:p>
+    <w:p>
+      <w:pPr>
+        <w:numPr>
+          <w:ilvl w:val="0"/>
+          <w:numId w:val="13"/>
+        </w:numPr>
+      </w:pPr>
+      <w:proofErr w:type="spellStart"/>
+      <w:r>
+        <w:t>upper_</w:t>
+      </w:r>
+      <w:proofErr w:type="gramStart"/>
+      <w:r>
+        <w:t>bound</w:t>
+      </w:r>
+      <w:proofErr w:type="spellEnd"/>
+      <w:r>
+        <w:t>(</w:t>
+      </w:r>
+      <w:proofErr w:type="gramEnd"/>
+      <w:r>
+        <w:t>10) = index 5</w:t>
+      </w:r>
+    </w:p>
+    <w:p>
+      <w:pPr>
+        <w:numPr>
+          <w:ilvl w:val="0"/>
+          <w:numId w:val="13"/>
+        </w:numPr>
+      </w:pPr>
+      <w:r>
+        <w:t>Count = 5 - 2 = 3</w:t>
+      </w:r>
+    </w:p>
+    <w:p>
+      <w:r>
+        <w:pict w14:anchorId="0313BCD4">
+          <v:rect id="_x0000_i1045" style="width:0;height:1.5pt" o:hralign="center" o:hrstd="t" o:hr="t" fillcolor="#a0a0a0" stroked="f"/>
+        </w:pict>
+      </w:r>
+    </w:p>
+    <w:p>
+      <w:pPr>
+        <w:rPr>
+          <w:b/>
+          <w:bCs/>
+        </w:rPr>
+      </w:pPr>
+      <w:r>
+        <w:rPr>
+          <w:rFonts w:ascii="Segoe UI Emoji" w:hAnsi="Segoe UI Emoji" w:cs="Segoe UI Emoji"/>
+          <w:b/>
+          <w:bCs/>
+        </w:rPr>
+        <w:t>🔍</w:t>
+      </w:r>
+      <w:r>
+        <w:rPr>
+          <w:b/>
+          <w:bCs/>
+        </w:rPr>
+        <w:t xml:space="preserve"> Segment 3: [7, 100000]</w:t>
+      </w:r>
+    </w:p>
+    <w:p>
+      <w:r>
+        <w:t>We want points p such that 7 ≤ p ≤ 100000.</w:t>
+      </w:r>
+    </w:p>
+    <w:p>
+      <w:r>
+        <w:t xml:space="preserve">From the list: 8, 10 fall in this range → </w:t>
+      </w:r>
+      <w:r>
+        <w:rPr>
+          <w:b/>
+          <w:bCs/>
+        </w:rPr>
+        <w:t>Answer: 2</w:t>
+      </w:r>
+    </w:p>
+    <w:p>
+      <w:pPr>
+        <w:rPr>
+          <w:b/>
+          <w:bCs/>
+        </w:rPr>
+      </w:pPr>
+      <w:r>
+        <w:rPr>
+          <w:rFonts w:ascii="Segoe UI Emoji" w:hAnsi="Segoe UI Emoji" w:cs="Segoe UI Emoji"/>
+          <w:b/>
+          <w:bCs/>
+        </w:rPr>
+        <w:t>🔹</w:t>
+      </w:r>
+      <w:r>
+        <w:rPr>
+          <w:b/>
+          <w:bCs/>
+        </w:rPr>
+        <w:t xml:space="preserve"> Binary Search:</w:t>
+      </w:r>
+    </w:p>
+    <w:p>
+      <w:pPr>
+        <w:numPr>
+          <w:ilvl w:val="0"/>
+          <w:numId w:val="14"/>
+        </w:numPr>
+      </w:pPr>
+      <w:proofErr w:type="spellStart"/>
+      <w:r>
+        <w:t>lower_</w:t>
+      </w:r>
+      <w:proofErr w:type="gramStart"/>
+      <w:r>
+        <w:t>bound</w:t>
+      </w:r>
+      <w:proofErr w:type="spellEnd"/>
+      <w:r>
+        <w:t>(</w:t>
+      </w:r>
+      <w:proofErr w:type="gramEnd"/>
+      <w:r>
+        <w:t>7) = index 3</w:t>
+      </w:r>
+    </w:p>
+    <w:p>
+      <w:pPr>
+        <w:numPr>
+          <w:ilvl w:val="0"/>
+          <w:numId w:val="14"/>
+        </w:numPr>
+      </w:pPr>
+      <w:proofErr w:type="spellStart"/>
+      <w:r>
+        <w:t>upper_</w:t>
+      </w:r>
+      <w:proofErr w:type="gramStart"/>
+      <w:r>
+        <w:t>bound</w:t>
+      </w:r>
+      <w:proofErr w:type="spellEnd"/>
+      <w:r>
+        <w:t>(</w:t>
+      </w:r>
+      <w:proofErr w:type="gramEnd"/>
+      <w:r>
+        <w:t>100000) = index 5</w:t>
+      </w:r>
+    </w:p>
+    <w:p>
+      <w:pPr>
+        <w:numPr>
+          <w:ilvl w:val="0"/>
+          <w:numId w:val="14"/>
+        </w:numPr>
+      </w:pPr>
+      <w:r>
+        <w:t>Count = 5 - 3 = 2</w:t>
+      </w:r>
+    </w:p>
+    <w:p>
+      <w:proofErr w:type="gramStart"/>
+      <w:r>
+        <w:t>Code :</w:t>
+      </w:r>
+      <w:proofErr w:type="gramEnd"/>
+    </w:p>
+    <w:p>
+      <w:r>
+        <w:t>#include &lt;bits/</w:t>
+      </w:r>
+      <w:proofErr w:type="spellStart"/>
+      <w:r>
+        <w:t>stdc</w:t>
+      </w:r>
+      <w:proofErr w:type="spellEnd"/>
+      <w:r>
+        <w:t>++.h&gt;</w:t>
+      </w:r>
+    </w:p>
+    <w:p>
+      <w:r>
+        <w:t>using namespace std;</w:t>
+      </w:r>
+    </w:p>
+    <w:p/>
+    <w:p>
+      <w:r>
+        <w:t xml:space="preserve">int </w:t>
+      </w:r>
+      <w:proofErr w:type="gramStart"/>
+      <w:r>
+        <w:t>main(</w:t>
+      </w:r>
+      <w:proofErr w:type="gramEnd"/>
+      <w:r>
+        <w:t>) {</w:t>
+      </w:r>
+    </w:p>
+    <w:p>
+      <w:r>
+        <w:lastRenderedPageBreak/>
+        <w:t xml:space="preserve">    </w:t>
+      </w:r>
+      <w:proofErr w:type="spellStart"/>
+      <w:proofErr w:type="gramStart"/>
+      <w:r>
+        <w:t>ios</w:t>
+      </w:r>
+      <w:proofErr w:type="spellEnd"/>
+      <w:r>
+        <w:t>::</w:t>
+      </w:r>
+      <w:proofErr w:type="spellStart"/>
+      <w:proofErr w:type="gramEnd"/>
+      <w:r>
+        <w:t>sync_with_stdio</w:t>
+      </w:r>
+      <w:proofErr w:type="spellEnd"/>
+      <w:r>
+        <w:t>(false); // Fast I/O</w:t>
+      </w:r>
+    </w:p>
+    <w:p>
+      <w:r>
+        <w:t xml:space="preserve">    </w:t>
+      </w:r>
+      <w:proofErr w:type="spellStart"/>
+      <w:r>
+        <w:t>cin.tie</w:t>
+      </w:r>
+      <w:proofErr w:type="spellEnd"/>
+      <w:r>
+        <w:t>(</w:t>
+      </w:r>
+      <w:proofErr w:type="spellStart"/>
+      <w:r>
+        <w:t>nullptr</w:t>
+      </w:r>
+      <w:proofErr w:type="spellEnd"/>
+      <w:proofErr w:type="gramStart"/>
+      <w:r>
+        <w:t xml:space="preserve">);   </w:t>
+      </w:r>
+      <w:proofErr w:type="gramEnd"/>
+      <w:r>
+        <w:t>         // Disable C-style sync</w:t>
+      </w:r>
+    </w:p>
+    <w:p/>
+    <w:p>
+      <w:r>
+        <w:t>    int T;</w:t>
+      </w:r>
+    </w:p>
+    <w:p>
+      <w:r>
+        <w:t xml:space="preserve">    </w:t>
+      </w:r>
+      <w:proofErr w:type="spellStart"/>
+      <w:r>
+        <w:t>cin</w:t>
+      </w:r>
+      <w:proofErr w:type="spellEnd"/>
+      <w:r>
+        <w:t xml:space="preserve"> &gt;&gt; T;</w:t>
+      </w:r>
+    </w:p>
+    <w:p/>
+    <w:p>
+      <w:r>
+        <w:t>    for (int cs = 1; cs &lt;= T; ++cs) {</w:t>
+      </w:r>
+    </w:p>
+    <w:p>
+      <w:r>
+        <w:t>        int n, q;</w:t>
+      </w:r>
+    </w:p>
+    <w:p>
+      <w:r>
+        <w:t xml:space="preserve">        </w:t>
+      </w:r>
+      <w:proofErr w:type="spellStart"/>
+      <w:r>
+        <w:t>cin</w:t>
+      </w:r>
+      <w:proofErr w:type="spellEnd"/>
+      <w:r>
+        <w:t xml:space="preserve"> &gt;&gt; n &gt;&gt; q;</w:t>
+      </w:r>
+    </w:p>
+    <w:p/>
+    <w:p>
+      <w:r>
+        <w:t>        vector&lt;int&gt; points(n);</w:t>
+      </w:r>
+    </w:p>
+    <w:p>
+      <w:r>
+        <w:t xml:space="preserve">        for (int </w:t>
+      </w:r>
+      <w:proofErr w:type="spellStart"/>
+      <w:r>
+        <w:t>i</w:t>
+      </w:r>
+      <w:proofErr w:type="spellEnd"/>
+      <w:r>
+        <w:t xml:space="preserve"> = 0; </w:t>
+      </w:r>
+      <w:proofErr w:type="spellStart"/>
+      <w:r>
+        <w:t>i</w:t>
+      </w:r>
+      <w:proofErr w:type="spellEnd"/>
+      <w:r>
+        <w:t xml:space="preserve"> &lt; n; ++</w:t>
+      </w:r>
+      <w:proofErr w:type="spellStart"/>
+      <w:r>
+        <w:t>i</w:t>
+      </w:r>
+      <w:proofErr w:type="spellEnd"/>
+      <w:r>
+        <w:t>) {</w:t>
+      </w:r>
+    </w:p>
+    <w:p>
+      <w:r>
+        <w:t xml:space="preserve">            </w:t>
+      </w:r>
+      <w:proofErr w:type="spellStart"/>
+      <w:r>
+        <w:t>cin</w:t>
+      </w:r>
+      <w:proofErr w:type="spellEnd"/>
+      <w:r>
+        <w:t xml:space="preserve"> &gt;&gt; points[</w:t>
+      </w:r>
+      <w:proofErr w:type="spellStart"/>
+      <w:r>
+        <w:t>i</w:t>
+      </w:r>
+      <w:proofErr w:type="spellEnd"/>
+      <w:r>
+        <w:t>];</w:t>
+      </w:r>
+    </w:p>
+    <w:p>
+      <w:r>
+        <w:t>        }</w:t>
+      </w:r>
+    </w:p>
+    <w:p/>
+    <w:p>
+      <w:r>
+        <w:t xml:space="preserve">        </w:t>
+      </w:r>
+      <w:proofErr w:type="spellStart"/>
+      <w:r>
+        <w:t>cout</w:t>
+      </w:r>
+      <w:proofErr w:type="spellEnd"/>
+      <w:r>
+        <w:t xml:space="preserve"> &lt;&lt; "Case " &lt;&lt; cs &lt;&lt; </w:t>
+      </w:r>
+      <w:proofErr w:type="gramStart"/>
+      <w:r>
+        <w:t>":\</w:t>
+      </w:r>
+      <w:proofErr w:type="gramEnd"/>
+      <w:r>
+        <w:t>n";</w:t>
+      </w:r>
+    </w:p>
+    <w:p>
+      <w:r>
+        <w:t>        while (q--) {</w:t>
+      </w:r>
+    </w:p>
+    <w:p>
+      <w:r>
+        <w:t>            int A, B;</w:t>
+      </w:r>
+    </w:p>
+    <w:p>
+      <w:r>
+        <w:t xml:space="preserve">            </w:t>
+      </w:r>
+      <w:proofErr w:type="spellStart"/>
+      <w:r>
+        <w:t>cin</w:t>
+      </w:r>
+      <w:proofErr w:type="spellEnd"/>
+      <w:r>
+        <w:t xml:space="preserve"> &gt;&gt; A &gt;&gt; B;</w:t>
+      </w:r>
+    </w:p>
+    <w:p/>
+    <w:p>
+      <w:r>
+        <w:t>            // Use binary search (</w:t>
+      </w:r>
+      <w:proofErr w:type="spellStart"/>
+      <w:r>
+        <w:t>lower_bound</w:t>
+      </w:r>
+      <w:proofErr w:type="spellEnd"/>
+      <w:r>
+        <w:t xml:space="preserve"> and </w:t>
+      </w:r>
+      <w:proofErr w:type="spellStart"/>
+      <w:r>
+        <w:t>upper_bound</w:t>
+      </w:r>
+      <w:proofErr w:type="spellEnd"/>
+      <w:r>
+        <w:t>)</w:t>
+      </w:r>
+    </w:p>
+    <w:p>
+      <w:r>
+        <w:t xml:space="preserve">            int left = </w:t>
+      </w:r>
+      <w:proofErr w:type="spellStart"/>
+      <w:r>
+        <w:t>lower_bound</w:t>
+      </w:r>
+      <w:proofErr w:type="spellEnd"/>
+      <w:r>
+        <w:t>(</w:t>
+      </w:r>
+      <w:proofErr w:type="spellStart"/>
+      <w:proofErr w:type="gramStart"/>
+      <w:r>
+        <w:t>points.begin</w:t>
+      </w:r>
+      <w:proofErr w:type="spellEnd"/>
+      <w:proofErr w:type="gramEnd"/>
+      <w:r>
+        <w:t xml:space="preserve">(), </w:t>
+      </w:r>
+      <w:proofErr w:type="spellStart"/>
+      <w:r>
+        <w:t>points.end</w:t>
+      </w:r>
+      <w:proofErr w:type="spellEnd"/>
+      <w:r>
+        <w:t xml:space="preserve">(), A) - </w:t>
+      </w:r>
+      <w:proofErr w:type="spellStart"/>
+      <w:r>
+        <w:t>points.begin</w:t>
+      </w:r>
+      <w:proofErr w:type="spellEnd"/>
+      <w:r>
+        <w:t>();</w:t>
+      </w:r>
+    </w:p>
+    <w:p>
+      <w:r>
+        <w:t xml:space="preserve">            int right = </w:t>
+      </w:r>
+      <w:proofErr w:type="spellStart"/>
+      <w:r>
+        <w:t>upper_bound</w:t>
+      </w:r>
+      <w:proofErr w:type="spellEnd"/>
+      <w:r>
+        <w:t>(</w:t>
+      </w:r>
+      <w:proofErr w:type="spellStart"/>
+      <w:proofErr w:type="gramStart"/>
+      <w:r>
+        <w:t>points.begin</w:t>
+      </w:r>
+      <w:proofErr w:type="spellEnd"/>
+      <w:proofErr w:type="gramEnd"/>
+      <w:r>
+        <w:t xml:space="preserve">(), </w:t>
+      </w:r>
+      <w:proofErr w:type="spellStart"/>
+      <w:r>
+        <w:t>points.end</w:t>
+      </w:r>
+      <w:proofErr w:type="spellEnd"/>
+      <w:r>
+        <w:t xml:space="preserve">(), B) - </w:t>
+      </w:r>
+      <w:proofErr w:type="spellStart"/>
+      <w:r>
+        <w:t>points.begin</w:t>
+      </w:r>
+      <w:proofErr w:type="spellEnd"/>
+      <w:r>
+        <w:t>();</w:t>
+      </w:r>
+    </w:p>
+    <w:p/>
+    <w:p>
+      <w:r>
+        <w:t xml:space="preserve">            </w:t>
+      </w:r>
+      <w:proofErr w:type="spellStart"/>
+      <w:r>
+        <w:t>cout</w:t>
+      </w:r>
+      <w:proofErr w:type="spellEnd"/>
+      <w:r>
+        <w:t xml:space="preserve"> &lt;&lt; (right - left) &lt;&lt; '\n';</w:t>
+      </w:r>
+    </w:p>
+    <w:p>
+      <w:r>
+        <w:t>        }</w:t>
+      </w:r>
+    </w:p>
+    <w:p>
+      <w:r>
+        <w:lastRenderedPageBreak/>
+        <w:t>    }</w:t>
+      </w:r>
+    </w:p>
+    <w:p>
+      <w:r>
+        <w:t>    return 0;</w:t>
+      </w:r>
+    </w:p>
+    <w:p>
+      <w:r>
+        <w:t>}</w:t>
+      </w:r>
+    </w:p>
+    <w:p/>
+    <w:p/>
+    <w:p>
+      <w:pPr>
+        <w:rPr>
+          <w:b/>
+          <w:bCs/>
+        </w:rPr>
+      </w:pPr>
+      <w:r>
+        <w:rPr>
+          <w:rFonts w:ascii="Segoe UI Emoji" w:hAnsi="Segoe UI Emoji" w:cs="Segoe UI Emoji"/>
+          <w:b/>
+          <w:bCs/>
+        </w:rPr>
+        <w:t>📈</w:t>
+      </w:r>
+      <w:r>
+        <w:rPr>
+          <w:b/>
+          <w:bCs/>
+        </w:rPr>
+        <w:t xml:space="preserve"> Time Complexity:</w:t>
+      </w:r>
+    </w:p>
+    <w:p>
+      <w:pPr>
+        <w:numPr>
+          <w:ilvl w:val="0"/>
+          <w:numId w:val="10"/>
+        </w:numPr>
+      </w:pPr>
+      <w:r>
+        <w:t xml:space="preserve">Each query runs in </w:t>
+      </w:r>
+      <w:proofErr w:type="gramStart"/>
+      <w:r>
+        <w:rPr>
+          <w:b/>
+          <w:bCs/>
+        </w:rPr>
+        <w:t>O(</w:t>
+      </w:r>
+      <w:proofErr w:type="gramEnd"/>
+      <w:r>
+        <w:rPr>
+          <w:b/>
+          <w:bCs/>
+        </w:rPr>
+        <w:t>log n)</w:t>
+      </w:r>
+      <w:r>
+        <w:t xml:space="preserve"> due to binary search</w:t>
+      </w:r>
+    </w:p>
+    <w:p>
+      <w:pPr>
+        <w:numPr>
+          <w:ilvl w:val="0"/>
+          <w:numId w:val="10"/>
+        </w:numPr>
+      </w:pPr>
+      <w:r>
+        <w:t xml:space="preserve">Total: </w:t>
+      </w:r>
+      <w:proofErr w:type="gramStart"/>
+      <w:r>
+        <w:t>O(</w:t>
+      </w:r>
+      <w:proofErr w:type="gramEnd"/>
+      <w:r>
+        <w:t>(n + q) * log n) → efficient for constraints (n ≤ 1e5, q ≤ 5e4)</w:t>
+      </w:r>
+    </w:p>
+    <w:p/>
+    <w:p/>
+    <w:p/>
+    <w:p>
+      <w:pPr>
+        <w:rPr>
+          <w:b/>
+          <w:bCs/>
+        </w:rPr>
+      </w:pPr>
+    </w:p>
+    <w:p>
+      <w:pPr>
+        <w:pStyle w:val="ListParagraph"/>
+        <w:numPr>
+          <w:ilvl w:val="0"/>
+          <w:numId w:val="1"/>
+        </w:numPr>
+      </w:pPr>
+      <w:r>
+        <w:rPr>
+          <w:b/>
+          <w:bCs/>
+        </w:rPr>
+        <w:t>Minion Chef and Bananas</w:t>
+      </w:r>
+      <w:r>
+        <w:rPr>
+          <w:b/>
+          <w:bCs/>
+        </w:rPr>
+        <w:t xml:space="preserve"> - </w:t>
+      </w:r>
+      <w:hyperlink r:id="rId12" w:history="1">
+        <w:r>
+          <w:rPr>
+            <w:rStyle w:val="Hyperlink"/>
+            <w:b/>
+            <w:bCs/>
+          </w:rPr>
+          <w:t>https://vjudge.net/problem/CodeChef-MINEAT</w:t>
+        </w:r>
+      </w:hyperlink>
+    </w:p>
+    <w:p/>
+    <w:p>
+      <w:r>
+        <w:t>#include &lt;iostream&gt;</w:t>
+      </w:r>
+    </w:p>
+    <w:p>
+      <w:r>
+        <w:t>#include &lt;vector&gt;</w:t>
+      </w:r>
+    </w:p>
+    <w:p>
+      <w:r>
+        <w:t>#include &lt;algorithm&gt;</w:t>
+      </w:r>
+    </w:p>
+    <w:p>
+      <w:r>
+        <w:t>using namespace std;</w:t>
+      </w:r>
+    </w:p>
+    <w:p/>
+    <w:p>
+      <w:r>
+        <w:t xml:space="preserve">typedef long </w:t>
+      </w:r>
+      <w:proofErr w:type="spellStart"/>
+      <w:r>
+        <w:t>long</w:t>
+      </w:r>
+      <w:proofErr w:type="spellEnd"/>
+      <w:r>
+        <w:t xml:space="preserve"> </w:t>
+      </w:r>
+      <w:proofErr w:type="spellStart"/>
+      <w:r>
+        <w:t>ll</w:t>
+      </w:r>
+      <w:proofErr w:type="spellEnd"/>
+      <w:r>
+        <w:t>;</w:t>
+      </w:r>
+    </w:p>
+    <w:p/>
+    <w:p>
+      <w:r>
+        <w:t xml:space="preserve">bool </w:t>
+      </w:r>
+      <w:proofErr w:type="spellStart"/>
+      <w:proofErr w:type="gramStart"/>
+      <w:r>
+        <w:t>canEatAll</w:t>
+      </w:r>
+      <w:proofErr w:type="spellEnd"/>
+      <w:r>
+        <w:t>(</w:t>
+      </w:r>
+      <w:proofErr w:type="gramEnd"/>
+      <w:r>
+        <w:t>const vector&lt;</w:t>
+      </w:r>
+      <w:proofErr w:type="spellStart"/>
+      <w:r>
+        <w:t>ll</w:t>
+      </w:r>
+      <w:proofErr w:type="spellEnd"/>
+      <w:r>
+        <w:t xml:space="preserve">&gt;&amp; A, </w:t>
+      </w:r>
+      <w:proofErr w:type="spellStart"/>
+      <w:r>
+        <w:t>ll</w:t>
+      </w:r>
+      <w:proofErr w:type="spellEnd"/>
+      <w:r>
+        <w:t xml:space="preserve"> H, </w:t>
+      </w:r>
+      <w:proofErr w:type="spellStart"/>
+      <w:r>
+        <w:t>ll</w:t>
+      </w:r>
+      <w:proofErr w:type="spellEnd"/>
+      <w:r>
+        <w:t xml:space="preserve"> K) {</w:t>
+      </w:r>
+    </w:p>
+    <w:p>
+      <w:r>
+        <w:t xml:space="preserve">    </w:t>
+      </w:r>
+      <w:proofErr w:type="spellStart"/>
+      <w:r>
+        <w:t>ll</w:t>
+      </w:r>
+      <w:proofErr w:type="spellEnd"/>
+      <w:r>
+        <w:t xml:space="preserve"> </w:t>
+      </w:r>
+      <w:proofErr w:type="spellStart"/>
+      <w:r>
+        <w:t>totalHours</w:t>
+      </w:r>
+      <w:proofErr w:type="spellEnd"/>
+      <w:r>
+        <w:t xml:space="preserve"> = 0;</w:t>
+      </w:r>
+    </w:p>
+    <w:p>
+      <w:r>
+        <w:t>    for (</w:t>
+      </w:r>
+      <w:proofErr w:type="spellStart"/>
+      <w:r>
+        <w:t>ll</w:t>
+      </w:r>
+      <w:proofErr w:type="spellEnd"/>
+      <w:r>
+        <w:t xml:space="preserve"> </w:t>
+      </w:r>
+      <w:proofErr w:type="gramStart"/>
+      <w:r>
+        <w:t>bananas :</w:t>
+      </w:r>
+      <w:proofErr w:type="gramEnd"/>
+      <w:r>
+        <w:t xml:space="preserve"> A) {</w:t>
+      </w:r>
+    </w:p>
+    <w:p>
+      <w:r>
+        <w:t xml:space="preserve">        </w:t>
+      </w:r>
+      <w:proofErr w:type="spellStart"/>
+      <w:r>
+        <w:t>totalHours</w:t>
+      </w:r>
+      <w:proofErr w:type="spellEnd"/>
+      <w:r>
+        <w:t xml:space="preserve"> += (bananas + K - 1) / </w:t>
+      </w:r>
+      <w:proofErr w:type="gramStart"/>
+      <w:r>
+        <w:t>K;  /</w:t>
+      </w:r>
+      <w:proofErr w:type="gramEnd"/>
+      <w:r>
+        <w:t>/ ceil(bananas / K)</w:t>
+      </w:r>
+    </w:p>
+    <w:p>
+      <w:r>
+        <w:t>    }</w:t>
+      </w:r>
+    </w:p>
+    <w:p>
+      <w:r>
+        <w:lastRenderedPageBreak/>
+        <w:t xml:space="preserve">    return </w:t>
+      </w:r>
+      <w:proofErr w:type="spellStart"/>
+      <w:r>
+        <w:t>totalHours</w:t>
+      </w:r>
+      <w:proofErr w:type="spellEnd"/>
+      <w:r>
+        <w:t xml:space="preserve"> &lt;= H;</w:t>
+      </w:r>
+    </w:p>
+    <w:p>
+      <w:r>
+        <w:t>}</w:t>
+      </w:r>
+    </w:p>
+    <w:p/>
+    <w:p>
+      <w:r>
+        <w:t xml:space="preserve">int </w:t>
+      </w:r>
+      <w:proofErr w:type="gramStart"/>
+      <w:r>
+        <w:t>main(</w:t>
+      </w:r>
+      <w:proofErr w:type="gramEnd"/>
+      <w:r>
+        <w:t>) {</w:t>
+      </w:r>
+    </w:p>
+    <w:p>
+      <w:r>
+        <w:t>    int T;</w:t>
+      </w:r>
+    </w:p>
+    <w:p>
+      <w:r>
+        <w:t xml:space="preserve">    </w:t>
+      </w:r>
+      <w:proofErr w:type="spellStart"/>
+      <w:r>
+        <w:t>cin</w:t>
+      </w:r>
+      <w:proofErr w:type="spellEnd"/>
+      <w:r>
+        <w:t xml:space="preserve"> &gt;&gt; T;</w:t>
+      </w:r>
+    </w:p>
+    <w:p>
+      <w:r>
+        <w:t>    while (T--) {</w:t>
+      </w:r>
+    </w:p>
+    <w:p>
+      <w:r>
+        <w:t xml:space="preserve">        </w:t>
+      </w:r>
+      <w:proofErr w:type="spellStart"/>
+      <w:r>
+        <w:t>ll</w:t>
+      </w:r>
+      <w:proofErr w:type="spellEnd"/>
+      <w:r>
+        <w:t xml:space="preserve"> N, H;</w:t>
+      </w:r>
+    </w:p>
+    <w:p>
+      <w:r>
+        <w:t xml:space="preserve">        </w:t>
+      </w:r>
+      <w:proofErr w:type="spellStart"/>
+      <w:r>
+        <w:t>cin</w:t>
+      </w:r>
+      <w:proofErr w:type="spellEnd"/>
+      <w:r>
+        <w:t xml:space="preserve"> &gt;&gt; N &gt;&gt; H;</w:t>
+      </w:r>
+    </w:p>
+    <w:p>
+      <w:r>
+        <w:t>        vector&lt;</w:t>
+      </w:r>
+      <w:proofErr w:type="spellStart"/>
+      <w:r>
+        <w:t>ll</w:t>
+      </w:r>
+      <w:proofErr w:type="spellEnd"/>
+      <w:r>
+        <w:t>&gt; A(N);</w:t>
+      </w:r>
+    </w:p>
+    <w:p>
+      <w:r>
+        <w:t xml:space="preserve">        </w:t>
+      </w:r>
+      <w:proofErr w:type="spellStart"/>
+      <w:r>
+        <w:t>ll</w:t>
+      </w:r>
+      <w:proofErr w:type="spellEnd"/>
+      <w:r>
+        <w:t xml:space="preserve"> </w:t>
+      </w:r>
+      <w:proofErr w:type="spellStart"/>
+      <w:r>
+        <w:t>maxBananas</w:t>
+      </w:r>
+      <w:proofErr w:type="spellEnd"/>
+      <w:r>
+        <w:t xml:space="preserve"> = 0;</w:t>
+      </w:r>
+    </w:p>
+    <w:p>
+      <w:r>
+        <w:t>        for (</w:t>
+      </w:r>
+      <w:proofErr w:type="spellStart"/>
+      <w:r>
+        <w:t>ll</w:t>
+      </w:r>
+      <w:proofErr w:type="spellEnd"/>
+      <w:r>
+        <w:t xml:space="preserve"> </w:t>
+      </w:r>
+      <w:proofErr w:type="spellStart"/>
+      <w:r>
+        <w:t>i</w:t>
+      </w:r>
+      <w:proofErr w:type="spellEnd"/>
+      <w:r>
+        <w:t xml:space="preserve"> = 0; </w:t>
+      </w:r>
+      <w:proofErr w:type="spellStart"/>
+      <w:r>
+        <w:t>i</w:t>
+      </w:r>
+      <w:proofErr w:type="spellEnd"/>
+      <w:r>
+        <w:t xml:space="preserve"> &lt; N; </w:t>
+      </w:r>
+      <w:proofErr w:type="spellStart"/>
+      <w:r>
+        <w:t>i</w:t>
+      </w:r>
+      <w:proofErr w:type="spellEnd"/>
+      <w:r>
+        <w:t>++) {</w:t>
+      </w:r>
+    </w:p>
+    <w:p>
+      <w:r>
+        <w:t xml:space="preserve">            </w:t>
+      </w:r>
+      <w:proofErr w:type="spellStart"/>
+      <w:r>
+        <w:t>cin</w:t>
+      </w:r>
+      <w:proofErr w:type="spellEnd"/>
+      <w:r>
+        <w:t xml:space="preserve"> &gt;&gt; A[</w:t>
+      </w:r>
+      <w:proofErr w:type="spellStart"/>
+      <w:r>
+        <w:t>i</w:t>
+      </w:r>
+      <w:proofErr w:type="spellEnd"/>
+      <w:r>
+        <w:t>];</w:t>
+      </w:r>
+    </w:p>
+    <w:p>
+      <w:r>
+        <w:t xml:space="preserve">            </w:t>
+      </w:r>
+      <w:proofErr w:type="spellStart"/>
+      <w:r>
+        <w:t>maxBananas</w:t>
+      </w:r>
+      <w:proofErr w:type="spellEnd"/>
+      <w:r>
+        <w:t xml:space="preserve"> = </w:t>
+      </w:r>
+      <w:proofErr w:type="gramStart"/>
+      <w:r>
+        <w:t>max(</w:t>
+      </w:r>
+      <w:proofErr w:type="spellStart"/>
+      <w:proofErr w:type="gramEnd"/>
+      <w:r>
+        <w:t>maxBananas</w:t>
+      </w:r>
+      <w:proofErr w:type="spellEnd"/>
+      <w:r>
+        <w:t>, A[</w:t>
+      </w:r>
+      <w:proofErr w:type="spellStart"/>
+      <w:r>
+        <w:t>i</w:t>
+      </w:r>
+      <w:proofErr w:type="spellEnd"/>
+      <w:r>
+        <w:t>]);</w:t>
+      </w:r>
+    </w:p>
+    <w:p>
+      <w:r>
+        <w:t>        }</w:t>
+      </w:r>
+    </w:p>
+    <w:p/>
+    <w:p>
+      <w:r>
+        <w:t>        // Binary search for the minimum possible K</w:t>
+      </w:r>
+    </w:p>
+    <w:p>
+      <w:r>
+        <w:t xml:space="preserve">        </w:t>
+      </w:r>
+      <w:proofErr w:type="spellStart"/>
+      <w:r>
+        <w:t>ll</w:t>
+      </w:r>
+      <w:proofErr w:type="spellEnd"/>
+      <w:r>
+        <w:t xml:space="preserve"> low = 1, high = </w:t>
+      </w:r>
+      <w:proofErr w:type="spellStart"/>
+      <w:r>
+        <w:t>maxBananas</w:t>
+      </w:r>
+      <w:proofErr w:type="spellEnd"/>
+      <w:r>
+        <w:t xml:space="preserve">, result = </w:t>
+      </w:r>
+      <w:proofErr w:type="spellStart"/>
+      <w:r>
+        <w:t>maxBananas</w:t>
+      </w:r>
+      <w:proofErr w:type="spellEnd"/>
+      <w:r>
+        <w:t>;</w:t>
+      </w:r>
+    </w:p>
+    <w:p/>
+    <w:p>
+      <w:r>
+        <w:t>        while (low &lt;= high) {</w:t>
+      </w:r>
+    </w:p>
+    <w:p>
+      <w:r>
+        <w:t xml:space="preserve">            </w:t>
+      </w:r>
+      <w:proofErr w:type="spellStart"/>
+      <w:r>
+        <w:t>ll</w:t>
+      </w:r>
+      <w:proofErr w:type="spellEnd"/>
+      <w:r>
+        <w:t xml:space="preserve"> mid = low + (high - low) / 2;</w:t>
+      </w:r>
+    </w:p>
+    <w:p>
+      <w:r>
+        <w:t>            if (</w:t>
+      </w:r>
+      <w:proofErr w:type="spellStart"/>
+      <w:proofErr w:type="gramStart"/>
+      <w:r>
+        <w:t>canEatAll</w:t>
+      </w:r>
+      <w:proofErr w:type="spellEnd"/>
+      <w:r>
+        <w:t>(</w:t>
+      </w:r>
+      <w:proofErr w:type="gramEnd"/>
+      <w:r>
+        <w:t>A, H, mid)) {</w:t>
+      </w:r>
+    </w:p>
+    <w:p>
+      <w:r>
+        <w:t xml:space="preserve">                result = </w:t>
+      </w:r>
+      <w:proofErr w:type="gramStart"/>
+      <w:r>
+        <w:t>mid;  /</w:t>
+      </w:r>
+      <w:proofErr w:type="gramEnd"/>
+      <w:r>
+        <w:t>/ try to find smaller K</w:t>
+      </w:r>
+    </w:p>
+    <w:p>
+      <w:r>
+        <w:t>                high = mid - 1;</w:t>
+      </w:r>
+    </w:p>
+    <w:p>
+      <w:r>
+        <w:t>            } else {</w:t>
+      </w:r>
+    </w:p>
+    <w:p>
+      <w:r>
+        <w:t>                low = mid + 1;</w:t>
+      </w:r>
+    </w:p>
+    <w:p>
+      <w:r>
+        <w:lastRenderedPageBreak/>
+        <w:t>            }</w:t>
+      </w:r>
+    </w:p>
+    <w:p>
+      <w:r>
+        <w:t>        }</w:t>
+      </w:r>
+    </w:p>
+    <w:p/>
+    <w:p>
+      <w:r>
+        <w:t xml:space="preserve">        </w:t>
+      </w:r>
+      <w:proofErr w:type="spellStart"/>
+      <w:r>
+        <w:t>cout</w:t>
+      </w:r>
+      <w:proofErr w:type="spellEnd"/>
+      <w:r>
+        <w:t xml:space="preserve"> &lt;&lt; result &lt;&lt; </w:t>
+      </w:r>
+      <w:proofErr w:type="spellStart"/>
+      <w:r>
+        <w:t>endl</w:t>
+      </w:r>
+      <w:proofErr w:type="spellEnd"/>
+      <w:r>
+        <w:t>;</w:t>
+      </w:r>
+    </w:p>
+    <w:p>
+      <w:r>
+        <w:t>    }</w:t>
+      </w:r>
+    </w:p>
+    <w:p/>
+    <w:p>
+      <w:r>
+        <w:t>    return 0;</w:t>
+      </w:r>
+    </w:p>
+    <w:p>
+      <w:r>
+        <w:t>}</w:t>
+      </w:r>
+    </w:p>
+    <w:p/>
+    <w:p/>
+    <w:p>
+      <w:pPr>
+        <w:rPr>
+          <w:b/>
+          <w:bCs/>
+        </w:rPr>
+      </w:pPr>
+      <w:r>
+        <w:rPr>
+          <w:rFonts w:ascii="Aptos" w:hAnsi="Aptos" w:cs="Aptos"/>
+          <w:b/>
+          <w:bCs/>
+        </w:rPr>
+        <w:t>⏱</w:t>
+      </w:r>
+      <w:r>
+        <w:rPr>
+          <w:b/>
+          <w:bCs/>
+        </w:rPr>
+        <w:t xml:space="preserve"> Time Complexity:</w:t>
+      </w:r>
+    </w:p>
+    <w:p>
+      <w:pPr>
+        <w:numPr>
+          <w:ilvl w:val="0"/>
+          <w:numId w:val="15"/>
+        </w:numPr>
+      </w:pPr>
+      <w:r>
+        <w:t>Binary search: O(log(max(A)))</w:t>
+      </w:r>
+    </w:p>
+    <w:p>
+      <w:pPr>
+        <w:numPr>
+          <w:ilvl w:val="0"/>
+          <w:numId w:val="15"/>
+        </w:numPr>
+      </w:pPr>
+      <w:r>
+        <w:t>For each check: O(N)</w:t>
+      </w:r>
+    </w:p>
+    <w:p>
+      <w:pPr>
+        <w:numPr>
+          <w:ilvl w:val="0"/>
+          <w:numId w:val="15"/>
+        </w:numPr>
+      </w:pPr>
+      <w:r>
+        <w:t xml:space="preserve">Total: </w:t>
+      </w:r>
+      <w:proofErr w:type="gramStart"/>
+      <w:r>
+        <w:t>O(</w:t>
+      </w:r>
+      <w:proofErr w:type="gramEnd"/>
+      <w:r>
+        <w:t>T * N * log(max(A))) → Efficient even for large inputs.</w:t>
+      </w:r>
+    </w:p>
+    <w:p/>
+    <w:p/>
+    <w:p/>
+    <w:p/>
+    <w:p/>
+    <w:p/>
     <w:p/>
     <w:p/>
     <w:p/>
@@ -3836,6 +5424,453 @@
     </w:lvl>
   </w:abstractNum>
   <w:abstractNum w:abstractNumId="6" w15:restartNumberingAfterBreak="0">
+    <w:nsid w:val="3707542D"/>
+    <w:multiLevelType w:val="multilevel"/>
+    <w:tmpl w:val="33F6AA16"/>
+    <w:lvl w:ilvl="0">
+      <w:start w:val="1"/>
+      <w:numFmt w:val="bullet"/>
+      <w:lvlText w:val=""/>
+      <w:lvlJc w:val="left"/>
+      <w:pPr>
+        <w:tabs>
+          <w:tab w:val="num" w:pos="720"/>
+        </w:tabs>
+        <w:ind w:left="720" w:hanging="360"/>
+      </w:pPr>
+      <w:rPr>
+        <w:rFonts w:ascii="Symbol" w:hAnsi="Symbol" w:hint="default"/>
+        <w:sz w:val="20"/>
+      </w:rPr>
+    </w:lvl>
+    <w:lvl w:ilvl="1" w:tentative="1">
+      <w:start w:val="1"/>
+      <w:numFmt w:val="bullet"/>
+      <w:lvlText w:val="o"/>
+      <w:lvlJc w:val="left"/>
+      <w:pPr>
+        <w:tabs>
+          <w:tab w:val="num" w:pos="1440"/>
+        </w:tabs>
+        <w:ind w:left="1440" w:hanging="360"/>
+      </w:pPr>
+      <w:rPr>
+        <w:rFonts w:ascii="Courier New" w:hAnsi="Courier New" w:hint="default"/>
+        <w:sz w:val="20"/>
+      </w:rPr>
+    </w:lvl>
+    <w:lvl w:ilvl="2" w:tentative="1">
+      <w:start w:val="1"/>
+      <w:numFmt w:val="bullet"/>
+      <w:lvlText w:val=""/>
+      <w:lvlJc w:val="left"/>
+      <w:pPr>
+        <w:tabs>
+          <w:tab w:val="num" w:pos="2160"/>
+        </w:tabs>
+        <w:ind w:left="2160" w:hanging="360"/>
+      </w:pPr>
+      <w:rPr>
+        <w:rFonts w:ascii="Wingdings" w:hAnsi="Wingdings" w:hint="default"/>
+        <w:sz w:val="20"/>
+      </w:rPr>
+    </w:lvl>
+    <w:lvl w:ilvl="3" w:tentative="1">
+      <w:start w:val="1"/>
+      <w:numFmt w:val="bullet"/>
+      <w:lvlText w:val=""/>
+      <w:lvlJc w:val="left"/>
+      <w:pPr>
+        <w:tabs>
+          <w:tab w:val="num" w:pos="2880"/>
+        </w:tabs>
+        <w:ind w:left="2880" w:hanging="360"/>
+      </w:pPr>
+      <w:rPr>
+        <w:rFonts w:ascii="Wingdings" w:hAnsi="Wingdings" w:hint="default"/>
+        <w:sz w:val="20"/>
+      </w:rPr>
+    </w:lvl>
+    <w:lvl w:ilvl="4" w:tentative="1">
+      <w:start w:val="1"/>
+      <w:numFmt w:val="bullet"/>
+      <w:lvlText w:val=""/>
+      <w:lvlJc w:val="left"/>
+      <w:pPr>
+        <w:tabs>
+          <w:tab w:val="num" w:pos="3600"/>
+        </w:tabs>
+        <w:ind w:left="3600" w:hanging="360"/>
+      </w:pPr>
+      <w:rPr>
+        <w:rFonts w:ascii="Wingdings" w:hAnsi="Wingdings" w:hint="default"/>
+        <w:sz w:val="20"/>
+      </w:rPr>
+    </w:lvl>
+    <w:lvl w:ilvl="5" w:tentative="1">
+      <w:start w:val="1"/>
+      <w:numFmt w:val="bullet"/>
+      <w:lvlText w:val=""/>
+      <w:lvlJc w:val="left"/>
+      <w:pPr>
+        <w:tabs>
+          <w:tab w:val="num" w:pos="4320"/>
+        </w:tabs>
+        <w:ind w:left="4320" w:hanging="360"/>
+      </w:pPr>
+      <w:rPr>
+        <w:rFonts w:ascii="Wingdings" w:hAnsi="Wingdings" w:hint="default"/>
+        <w:sz w:val="20"/>
+      </w:rPr>
+    </w:lvl>
+    <w:lvl w:ilvl="6" w:tentative="1">
+      <w:start w:val="1"/>
+      <w:numFmt w:val="bullet"/>
+      <w:lvlText w:val=""/>
+      <w:lvlJc w:val="left"/>
+      <w:pPr>
+        <w:tabs>
+          <w:tab w:val="num" w:pos="5040"/>
+        </w:tabs>
+        <w:ind w:left="5040" w:hanging="360"/>
+      </w:pPr>
+      <w:rPr>
+        <w:rFonts w:ascii="Wingdings" w:hAnsi="Wingdings" w:hint="default"/>
+        <w:sz w:val="20"/>
+      </w:rPr>
+    </w:lvl>
+    <w:lvl w:ilvl="7" w:tentative="1">
+      <w:start w:val="1"/>
+      <w:numFmt w:val="bullet"/>
+      <w:lvlText w:val=""/>
+      <w:lvlJc w:val="left"/>
+      <w:pPr>
+        <w:tabs>
+          <w:tab w:val="num" w:pos="5760"/>
+        </w:tabs>
+        <w:ind w:left="5760" w:hanging="360"/>
+      </w:pPr>
+      <w:rPr>
+        <w:rFonts w:ascii="Wingdings" w:hAnsi="Wingdings" w:hint="default"/>
+        <w:sz w:val="20"/>
+      </w:rPr>
+    </w:lvl>
+    <w:lvl w:ilvl="8" w:tentative="1">
+      <w:start w:val="1"/>
+      <w:numFmt w:val="bullet"/>
+      <w:lvlText w:val=""/>
+      <w:lvlJc w:val="left"/>
+      <w:pPr>
+        <w:tabs>
+          <w:tab w:val="num" w:pos="6480"/>
+        </w:tabs>
+        <w:ind w:left="6480" w:hanging="360"/>
+      </w:pPr>
+      <w:rPr>
+        <w:rFonts w:ascii="Wingdings" w:hAnsi="Wingdings" w:hint="default"/>
+        <w:sz w:val="20"/>
+      </w:rPr>
+    </w:lvl>
+  </w:abstractNum>
+  <w:abstractNum w:abstractNumId="7" w15:restartNumberingAfterBreak="0">
+    <w:nsid w:val="4DAE415D"/>
+    <w:multiLevelType w:val="multilevel"/>
+    <w:tmpl w:val="B6626978"/>
+    <w:lvl w:ilvl="0">
+      <w:start w:val="1"/>
+      <w:numFmt w:val="bullet"/>
+      <w:lvlText w:val=""/>
+      <w:lvlJc w:val="left"/>
+      <w:pPr>
+        <w:tabs>
+          <w:tab w:val="num" w:pos="720"/>
+        </w:tabs>
+        <w:ind w:left="720" w:hanging="360"/>
+      </w:pPr>
+      <w:rPr>
+        <w:rFonts w:ascii="Symbol" w:hAnsi="Symbol" w:hint="default"/>
+        <w:sz w:val="20"/>
+      </w:rPr>
+    </w:lvl>
+    <w:lvl w:ilvl="1" w:tentative="1">
+      <w:start w:val="1"/>
+      <w:numFmt w:val="bullet"/>
+      <w:lvlText w:val="o"/>
+      <w:lvlJc w:val="left"/>
+      <w:pPr>
+        <w:tabs>
+          <w:tab w:val="num" w:pos="1440"/>
+        </w:tabs>
+        <w:ind w:left="1440" w:hanging="360"/>
+      </w:pPr>
+      <w:rPr>
+        <w:rFonts w:ascii="Courier New" w:hAnsi="Courier New" w:hint="default"/>
+        <w:sz w:val="20"/>
+      </w:rPr>
+    </w:lvl>
+    <w:lvl w:ilvl="2" w:tentative="1">
+      <w:start w:val="1"/>
+      <w:numFmt w:val="bullet"/>
+      <w:lvlText w:val=""/>
+      <w:lvlJc w:val="left"/>
+      <w:pPr>
+        <w:tabs>
+          <w:tab w:val="num" w:pos="2160"/>
+        </w:tabs>
+        <w:ind w:left="2160" w:hanging="360"/>
+      </w:pPr>
+      <w:rPr>
+        <w:rFonts w:ascii="Wingdings" w:hAnsi="Wingdings" w:hint="default"/>
+        <w:sz w:val="20"/>
+      </w:rPr>
+    </w:lvl>
+    <w:lvl w:ilvl="3" w:tentative="1">
+      <w:start w:val="1"/>
+      <w:numFmt w:val="bullet"/>
+      <w:lvlText w:val=""/>
+      <w:lvlJc w:val="left"/>
+      <w:pPr>
+        <w:tabs>
+          <w:tab w:val="num" w:pos="2880"/>
+        </w:tabs>
+        <w:ind w:left="2880" w:hanging="360"/>
+      </w:pPr>
+      <w:rPr>
+        <w:rFonts w:ascii="Wingdings" w:hAnsi="Wingdings" w:hint="default"/>
+        <w:sz w:val="20"/>
+      </w:rPr>
+    </w:lvl>
+    <w:lvl w:ilvl="4" w:tentative="1">
+      <w:start w:val="1"/>
+      <w:numFmt w:val="bullet"/>
+      <w:lvlText w:val=""/>
+      <w:lvlJc w:val="left"/>
+      <w:pPr>
+        <w:tabs>
+          <w:tab w:val="num" w:pos="3600"/>
+        </w:tabs>
+        <w:ind w:left="3600" w:hanging="360"/>
+      </w:pPr>
+      <w:rPr>
+        <w:rFonts w:ascii="Wingdings" w:hAnsi="Wingdings" w:hint="default"/>
+        <w:sz w:val="20"/>
+      </w:rPr>
+    </w:lvl>
+    <w:lvl w:ilvl="5" w:tentative="1">
+      <w:start w:val="1"/>
+      <w:numFmt w:val="bullet"/>
+      <w:lvlText w:val=""/>
+      <w:lvlJc w:val="left"/>
+      <w:pPr>
+        <w:tabs>
+          <w:tab w:val="num" w:pos="4320"/>
+        </w:tabs>
+        <w:ind w:left="4320" w:hanging="360"/>
+      </w:pPr>
+      <w:rPr>
+        <w:rFonts w:ascii="Wingdings" w:hAnsi="Wingdings" w:hint="default"/>
+        <w:sz w:val="20"/>
+      </w:rPr>
+    </w:lvl>
+    <w:lvl w:ilvl="6" w:tentative="1">
+      <w:start w:val="1"/>
+      <w:numFmt w:val="bullet"/>
+      <w:lvlText w:val=""/>
+      <w:lvlJc w:val="left"/>
+      <w:pPr>
+        <w:tabs>
+          <w:tab w:val="num" w:pos="5040"/>
+        </w:tabs>
+        <w:ind w:left="5040" w:hanging="360"/>
+      </w:pPr>
+      <w:rPr>
+        <w:rFonts w:ascii="Wingdings" w:hAnsi="Wingdings" w:hint="default"/>
+        <w:sz w:val="20"/>
+      </w:rPr>
+    </w:lvl>
+    <w:lvl w:ilvl="7" w:tentative="1">
+      <w:start w:val="1"/>
+      <w:numFmt w:val="bullet"/>
+      <w:lvlText w:val=""/>
+      <w:lvlJc w:val="left"/>
+      <w:pPr>
+        <w:tabs>
+          <w:tab w:val="num" w:pos="5760"/>
+        </w:tabs>
+        <w:ind w:left="5760" w:hanging="360"/>
+      </w:pPr>
+      <w:rPr>
+        <w:rFonts w:ascii="Wingdings" w:hAnsi="Wingdings" w:hint="default"/>
+        <w:sz w:val="20"/>
+      </w:rPr>
+    </w:lvl>
+    <w:lvl w:ilvl="8" w:tentative="1">
+      <w:start w:val="1"/>
+      <w:numFmt w:val="bullet"/>
+      <w:lvlText w:val=""/>
+      <w:lvlJc w:val="left"/>
+      <w:pPr>
+        <w:tabs>
+          <w:tab w:val="num" w:pos="6480"/>
+        </w:tabs>
+        <w:ind w:left="6480" w:hanging="360"/>
+      </w:pPr>
+      <w:rPr>
+        <w:rFonts w:ascii="Wingdings" w:hAnsi="Wingdings" w:hint="default"/>
+        <w:sz w:val="20"/>
+      </w:rPr>
+    </w:lvl>
+  </w:abstractNum>
+  <w:abstractNum w:abstractNumId="8" w15:restartNumberingAfterBreak="0">
+    <w:nsid w:val="4E6A7FA3"/>
+    <w:multiLevelType w:val="multilevel"/>
+    <w:tmpl w:val="C5ACCF4A"/>
+    <w:lvl w:ilvl="0">
+      <w:start w:val="1"/>
+      <w:numFmt w:val="bullet"/>
+      <w:lvlText w:val=""/>
+      <w:lvlJc w:val="left"/>
+      <w:pPr>
+        <w:tabs>
+          <w:tab w:val="num" w:pos="720"/>
+        </w:tabs>
+        <w:ind w:left="720" w:hanging="360"/>
+      </w:pPr>
+      <w:rPr>
+        <w:rFonts w:ascii="Symbol" w:hAnsi="Symbol" w:hint="default"/>
+        <w:sz w:val="20"/>
+      </w:rPr>
+    </w:lvl>
+    <w:lvl w:ilvl="1" w:tentative="1">
+      <w:start w:val="1"/>
+      <w:numFmt w:val="bullet"/>
+      <w:lvlText w:val="o"/>
+      <w:lvlJc w:val="left"/>
+      <w:pPr>
+        <w:tabs>
+          <w:tab w:val="num" w:pos="1440"/>
+        </w:tabs>
+        <w:ind w:left="1440" w:hanging="360"/>
+      </w:pPr>
+      <w:rPr>
+        <w:rFonts w:ascii="Courier New" w:hAnsi="Courier New" w:hint="default"/>
+        <w:sz w:val="20"/>
+      </w:rPr>
+    </w:lvl>
+    <w:lvl w:ilvl="2" w:tentative="1">
+      <w:start w:val="1"/>
+      <w:numFmt w:val="bullet"/>
+      <w:lvlText w:val=""/>
+      <w:lvlJc w:val="left"/>
+      <w:pPr>
+        <w:tabs>
+          <w:tab w:val="num" w:pos="2160"/>
+        </w:tabs>
+        <w:ind w:left="2160" w:hanging="360"/>
+      </w:pPr>
+      <w:rPr>
+        <w:rFonts w:ascii="Wingdings" w:hAnsi="Wingdings" w:hint="default"/>
+        <w:sz w:val="20"/>
+      </w:rPr>
+    </w:lvl>
+    <w:lvl w:ilvl="3" w:tentative="1">
+      <w:start w:val="1"/>
+      <w:numFmt w:val="bullet"/>
+      <w:lvlText w:val=""/>
+      <w:lvlJc w:val="left"/>
+      <w:pPr>
+        <w:tabs>
+          <w:tab w:val="num" w:pos="2880"/>
+        </w:tabs>
+        <w:ind w:left="2880" w:hanging="360"/>
+      </w:pPr>
+      <w:rPr>
+        <w:rFonts w:ascii="Wingdings" w:hAnsi="Wingdings" w:hint="default"/>
+        <w:sz w:val="20"/>
+      </w:rPr>
+    </w:lvl>
+    <w:lvl w:ilvl="4" w:tentative="1">
+      <w:start w:val="1"/>
+      <w:numFmt w:val="bullet"/>
+      <w:lvlText w:val=""/>
+      <w:lvlJc w:val="left"/>
+      <w:pPr>
+        <w:tabs>
+          <w:tab w:val="num" w:pos="3600"/>
+        </w:tabs>
+        <w:ind w:left="3600" w:hanging="360"/>
+      </w:pPr>
+      <w:rPr>
+        <w:rFonts w:ascii="Wingdings" w:hAnsi="Wingdings" w:hint="default"/>
+        <w:sz w:val="20"/>
+      </w:rPr>
+    </w:lvl>
+    <w:lvl w:ilvl="5" w:tentative="1">
+      <w:start w:val="1"/>
+      <w:numFmt w:val="bullet"/>
+      <w:lvlText w:val=""/>
+      <w:lvlJc w:val="left"/>
+      <w:pPr>
+        <w:tabs>
+          <w:tab w:val="num" w:pos="4320"/>
+        </w:tabs>
+        <w:ind w:left="4320" w:hanging="360"/>
+      </w:pPr>
+      <w:rPr>
+        <w:rFonts w:ascii="Wingdings" w:hAnsi="Wingdings" w:hint="default"/>
+        <w:sz w:val="20"/>
+      </w:rPr>
+    </w:lvl>
+    <w:lvl w:ilvl="6" w:tentative="1">
+      <w:start w:val="1"/>
+      <w:numFmt w:val="bullet"/>
+      <w:lvlText w:val=""/>
+      <w:lvlJc w:val="left"/>
+      <w:pPr>
+        <w:tabs>
+          <w:tab w:val="num" w:pos="5040"/>
+        </w:tabs>
+        <w:ind w:left="5040" w:hanging="360"/>
+      </w:pPr>
+      <w:rPr>
+        <w:rFonts w:ascii="Wingdings" w:hAnsi="Wingdings" w:hint="default"/>
+        <w:sz w:val="20"/>
+      </w:rPr>
+    </w:lvl>
+    <w:lvl w:ilvl="7" w:tentative="1">
+      <w:start w:val="1"/>
+      <w:numFmt w:val="bullet"/>
+      <w:lvlText w:val=""/>
+      <w:lvlJc w:val="left"/>
+      <w:pPr>
+        <w:tabs>
+          <w:tab w:val="num" w:pos="5760"/>
+        </w:tabs>
+        <w:ind w:left="5760" w:hanging="360"/>
+      </w:pPr>
+      <w:rPr>
+        <w:rFonts w:ascii="Wingdings" w:hAnsi="Wingdings" w:hint="default"/>
+        <w:sz w:val="20"/>
+      </w:rPr>
+    </w:lvl>
+    <w:lvl w:ilvl="8" w:tentative="1">
+      <w:start w:val="1"/>
+      <w:numFmt w:val="bullet"/>
+      <w:lvlText w:val=""/>
+      <w:lvlJc w:val="left"/>
+      <w:pPr>
+        <w:tabs>
+          <w:tab w:val="num" w:pos="6480"/>
+        </w:tabs>
+        <w:ind w:left="6480" w:hanging="360"/>
+      </w:pPr>
+      <w:rPr>
+        <w:rFonts w:ascii="Wingdings" w:hAnsi="Wingdings" w:hint="default"/>
+        <w:sz w:val="20"/>
+      </w:rPr>
+    </w:lvl>
+  </w:abstractNum>
+  <w:abstractNum w:abstractNumId="9" w15:restartNumberingAfterBreak="0">
     <w:nsid w:val="52B93889"/>
     <w:multiLevelType w:val="hybridMultilevel"/>
     <w:tmpl w:val="7288663A"/>
@@ -3924,7 +5959,7 @@
       </w:pPr>
     </w:lvl>
   </w:abstractNum>
-  <w:abstractNum w:abstractNumId="7" w15:restartNumberingAfterBreak="0">
+  <w:abstractNum w:abstractNumId="10" w15:restartNumberingAfterBreak="0">
     <w:nsid w:val="64945B2B"/>
     <w:multiLevelType w:val="multilevel"/>
     <w:tmpl w:val="75CA35B4"/>
@@ -4073,7 +6108,301 @@
       </w:rPr>
     </w:lvl>
   </w:abstractNum>
-  <w:abstractNum w:abstractNumId="8" w15:restartNumberingAfterBreak="0">
+  <w:abstractNum w:abstractNumId="11" w15:restartNumberingAfterBreak="0">
+    <w:nsid w:val="66F3347A"/>
+    <w:multiLevelType w:val="multilevel"/>
+    <w:tmpl w:val="B46623F0"/>
+    <w:lvl w:ilvl="0">
+      <w:start w:val="1"/>
+      <w:numFmt w:val="bullet"/>
+      <w:lvlText w:val=""/>
+      <w:lvlJc w:val="left"/>
+      <w:pPr>
+        <w:tabs>
+          <w:tab w:val="num" w:pos="720"/>
+        </w:tabs>
+        <w:ind w:left="720" w:hanging="360"/>
+      </w:pPr>
+      <w:rPr>
+        <w:rFonts w:ascii="Symbol" w:hAnsi="Symbol" w:hint="default"/>
+        <w:sz w:val="20"/>
+      </w:rPr>
+    </w:lvl>
+    <w:lvl w:ilvl="1" w:tentative="1">
+      <w:start w:val="1"/>
+      <w:numFmt w:val="bullet"/>
+      <w:lvlText w:val="o"/>
+      <w:lvlJc w:val="left"/>
+      <w:pPr>
+        <w:tabs>
+          <w:tab w:val="num" w:pos="1440"/>
+        </w:tabs>
+        <w:ind w:left="1440" w:hanging="360"/>
+      </w:pPr>
+      <w:rPr>
+        <w:rFonts w:ascii="Courier New" w:hAnsi="Courier New" w:hint="default"/>
+        <w:sz w:val="20"/>
+      </w:rPr>
+    </w:lvl>
+    <w:lvl w:ilvl="2" w:tentative="1">
+      <w:start w:val="1"/>
+      <w:numFmt w:val="bullet"/>
+      <w:lvlText w:val=""/>
+      <w:lvlJc w:val="left"/>
+      <w:pPr>
+        <w:tabs>
+          <w:tab w:val="num" w:pos="2160"/>
+        </w:tabs>
+        <w:ind w:left="2160" w:hanging="360"/>
+      </w:pPr>
+      <w:rPr>
+        <w:rFonts w:ascii="Wingdings" w:hAnsi="Wingdings" w:hint="default"/>
+        <w:sz w:val="20"/>
+      </w:rPr>
+    </w:lvl>
+    <w:lvl w:ilvl="3" w:tentative="1">
+      <w:start w:val="1"/>
+      <w:numFmt w:val="bullet"/>
+      <w:lvlText w:val=""/>
+      <w:lvlJc w:val="left"/>
+      <w:pPr>
+        <w:tabs>
+          <w:tab w:val="num" w:pos="2880"/>
+        </w:tabs>
+        <w:ind w:left="2880" w:hanging="360"/>
+      </w:pPr>
+      <w:rPr>
+        <w:rFonts w:ascii="Wingdings" w:hAnsi="Wingdings" w:hint="default"/>
+        <w:sz w:val="20"/>
+      </w:rPr>
+    </w:lvl>
+    <w:lvl w:ilvl="4" w:tentative="1">
+      <w:start w:val="1"/>
+      <w:numFmt w:val="bullet"/>
+      <w:lvlText w:val=""/>
+      <w:lvlJc w:val="left"/>
+      <w:pPr>
+        <w:tabs>
+          <w:tab w:val="num" w:pos="3600"/>
+        </w:tabs>
+        <w:ind w:left="3600" w:hanging="360"/>
+      </w:pPr>
+      <w:rPr>
+        <w:rFonts w:ascii="Wingdings" w:hAnsi="Wingdings" w:hint="default"/>
+        <w:sz w:val="20"/>
+      </w:rPr>
+    </w:lvl>
+    <w:lvl w:ilvl="5" w:tentative="1">
+      <w:start w:val="1"/>
+      <w:numFmt w:val="bullet"/>
+      <w:lvlText w:val=""/>
+      <w:lvlJc w:val="left"/>
+      <w:pPr>
+        <w:tabs>
+          <w:tab w:val="num" w:pos="4320"/>
+        </w:tabs>
+        <w:ind w:left="4320" w:hanging="360"/>
+      </w:pPr>
+      <w:rPr>
+        <w:rFonts w:ascii="Wingdings" w:hAnsi="Wingdings" w:hint="default"/>
+        <w:sz w:val="20"/>
+      </w:rPr>
+    </w:lvl>
+    <w:lvl w:ilvl="6" w:tentative="1">
+      <w:start w:val="1"/>
+      <w:numFmt w:val="bullet"/>
+      <w:lvlText w:val=""/>
+      <w:lvlJc w:val="left"/>
+      <w:pPr>
+        <w:tabs>
+          <w:tab w:val="num" w:pos="5040"/>
+        </w:tabs>
+        <w:ind w:left="5040" w:hanging="360"/>
+      </w:pPr>
+      <w:rPr>
+        <w:rFonts w:ascii="Wingdings" w:hAnsi="Wingdings" w:hint="default"/>
+        <w:sz w:val="20"/>
+      </w:rPr>
+    </w:lvl>
+    <w:lvl w:ilvl="7" w:tentative="1">
+      <w:start w:val="1"/>
+      <w:numFmt w:val="bullet"/>
+      <w:lvlText w:val=""/>
+      <w:lvlJc w:val="left"/>
+      <w:pPr>
+        <w:tabs>
+          <w:tab w:val="num" w:pos="5760"/>
+        </w:tabs>
+        <w:ind w:left="5760" w:hanging="360"/>
+      </w:pPr>
+      <w:rPr>
+        <w:rFonts w:ascii="Wingdings" w:hAnsi="Wingdings" w:hint="default"/>
+        <w:sz w:val="20"/>
+      </w:rPr>
+    </w:lvl>
+    <w:lvl w:ilvl="8" w:tentative="1">
+      <w:start w:val="1"/>
+      <w:numFmt w:val="bullet"/>
+      <w:lvlText w:val=""/>
+      <w:lvlJc w:val="left"/>
+      <w:pPr>
+        <w:tabs>
+          <w:tab w:val="num" w:pos="6480"/>
+        </w:tabs>
+        <w:ind w:left="6480" w:hanging="360"/>
+      </w:pPr>
+      <w:rPr>
+        <w:rFonts w:ascii="Wingdings" w:hAnsi="Wingdings" w:hint="default"/>
+        <w:sz w:val="20"/>
+      </w:rPr>
+    </w:lvl>
+  </w:abstractNum>
+  <w:abstractNum w:abstractNumId="12" w15:restartNumberingAfterBreak="0">
+    <w:nsid w:val="6B3F16AD"/>
+    <w:multiLevelType w:val="multilevel"/>
+    <w:tmpl w:val="2D5A6326"/>
+    <w:lvl w:ilvl="0">
+      <w:start w:val="1"/>
+      <w:numFmt w:val="bullet"/>
+      <w:lvlText w:val=""/>
+      <w:lvlJc w:val="left"/>
+      <w:pPr>
+        <w:tabs>
+          <w:tab w:val="num" w:pos="720"/>
+        </w:tabs>
+        <w:ind w:left="720" w:hanging="360"/>
+      </w:pPr>
+      <w:rPr>
+        <w:rFonts w:ascii="Symbol" w:hAnsi="Symbol" w:hint="default"/>
+        <w:sz w:val="20"/>
+      </w:rPr>
+    </w:lvl>
+    <w:lvl w:ilvl="1">
+      <w:start w:val="1"/>
+      <w:numFmt w:val="bullet"/>
+      <w:lvlText w:val="o"/>
+      <w:lvlJc w:val="left"/>
+      <w:pPr>
+        <w:tabs>
+          <w:tab w:val="num" w:pos="1440"/>
+        </w:tabs>
+        <w:ind w:left="1440" w:hanging="360"/>
+      </w:pPr>
+      <w:rPr>
+        <w:rFonts w:ascii="Courier New" w:hAnsi="Courier New" w:hint="default"/>
+        <w:sz w:val="20"/>
+      </w:rPr>
+    </w:lvl>
+    <w:lvl w:ilvl="2">
+      <w:start w:val="1"/>
+      <w:numFmt w:val="decimal"/>
+      <w:lvlText w:val="%3."/>
+      <w:lvlJc w:val="left"/>
+      <w:pPr>
+        <w:tabs>
+          <w:tab w:val="num" w:pos="2160"/>
+        </w:tabs>
+        <w:ind w:left="2160" w:hanging="360"/>
+      </w:pPr>
+    </w:lvl>
+    <w:lvl w:ilvl="3" w:tentative="1">
+      <w:start w:val="1"/>
+      <w:numFmt w:val="bullet"/>
+      <w:lvlText w:val=""/>
+      <w:lvlJc w:val="left"/>
+      <w:pPr>
+        <w:tabs>
+          <w:tab w:val="num" w:pos="2880"/>
+        </w:tabs>
+        <w:ind w:left="2880" w:hanging="360"/>
+      </w:pPr>
+      <w:rPr>
+        <w:rFonts w:ascii="Wingdings" w:hAnsi="Wingdings" w:hint="default"/>
+        <w:sz w:val="20"/>
+      </w:rPr>
+    </w:lvl>
+    <w:lvl w:ilvl="4" w:tentative="1">
+      <w:start w:val="1"/>
+      <w:numFmt w:val="bullet"/>
+      <w:lvlText w:val=""/>
+      <w:lvlJc w:val="left"/>
+      <w:pPr>
+        <w:tabs>
+          <w:tab w:val="num" w:pos="3600"/>
+        </w:tabs>
+        <w:ind w:left="3600" w:hanging="360"/>
+      </w:pPr>
+      <w:rPr>
+        <w:rFonts w:ascii="Wingdings" w:hAnsi="Wingdings" w:hint="default"/>
+        <w:sz w:val="20"/>
+      </w:rPr>
+    </w:lvl>
+    <w:lvl w:ilvl="5" w:tentative="1">
+      <w:start w:val="1"/>
+      <w:numFmt w:val="bullet"/>
+      <w:lvlText w:val=""/>
+      <w:lvlJc w:val="left"/>
+      <w:pPr>
+        <w:tabs>
+          <w:tab w:val="num" w:pos="4320"/>
+        </w:tabs>
+        <w:ind w:left="4320" w:hanging="360"/>
+      </w:pPr>
+      <w:rPr>
+        <w:rFonts w:ascii="Wingdings" w:hAnsi="Wingdings" w:hint="default"/>
+        <w:sz w:val="20"/>
+      </w:rPr>
+    </w:lvl>
+    <w:lvl w:ilvl="6" w:tentative="1">
+      <w:start w:val="1"/>
+      <w:numFmt w:val="bullet"/>
+      <w:lvlText w:val=""/>
+      <w:lvlJc w:val="left"/>
+      <w:pPr>
+        <w:tabs>
+          <w:tab w:val="num" w:pos="5040"/>
+        </w:tabs>
+        <w:ind w:left="5040" w:hanging="360"/>
+      </w:pPr>
+      <w:rPr>
+        <w:rFonts w:ascii="Wingdings" w:hAnsi="Wingdings" w:hint="default"/>
+        <w:sz w:val="20"/>
+      </w:rPr>
+    </w:lvl>
+    <w:lvl w:ilvl="7" w:tentative="1">
+      <w:start w:val="1"/>
+      <w:numFmt w:val="bullet"/>
+      <w:lvlText w:val=""/>
+      <w:lvlJc w:val="left"/>
+      <w:pPr>
+        <w:tabs>
+          <w:tab w:val="num" w:pos="5760"/>
+        </w:tabs>
+        <w:ind w:left="5760" w:hanging="360"/>
+      </w:pPr>
+      <w:rPr>
+        <w:rFonts w:ascii="Wingdings" w:hAnsi="Wingdings" w:hint="default"/>
+        <w:sz w:val="20"/>
+      </w:rPr>
+    </w:lvl>
+    <w:lvl w:ilvl="8" w:tentative="1">
+      <w:start w:val="1"/>
+      <w:numFmt w:val="bullet"/>
+      <w:lvlText w:val=""/>
+      <w:lvlJc w:val="left"/>
+      <w:pPr>
+        <w:tabs>
+          <w:tab w:val="num" w:pos="6480"/>
+        </w:tabs>
+        <w:ind w:left="6480" w:hanging="360"/>
+      </w:pPr>
+      <w:rPr>
+        <w:rFonts w:ascii="Wingdings" w:hAnsi="Wingdings" w:hint="default"/>
+        <w:sz w:val="20"/>
+      </w:rPr>
+    </w:lvl>
+  </w:abstractNum>
+  <w:abstractNum w:abstractNumId="13" w15:restartNumberingAfterBreak="0">
     <w:nsid w:val="6BDE7661"/>
     <w:multiLevelType w:val="multilevel"/>
     <w:tmpl w:val="8D6860C6"/>
@@ -4222,8 +6551,157 @@
       </w:rPr>
     </w:lvl>
   </w:abstractNum>
+  <w:abstractNum w:abstractNumId="14" w15:restartNumberingAfterBreak="0">
+    <w:nsid w:val="7A04455F"/>
+    <w:multiLevelType w:val="multilevel"/>
+    <w:tmpl w:val="0286087A"/>
+    <w:lvl w:ilvl="0">
+      <w:start w:val="1"/>
+      <w:numFmt w:val="bullet"/>
+      <w:lvlText w:val=""/>
+      <w:lvlJc w:val="left"/>
+      <w:pPr>
+        <w:tabs>
+          <w:tab w:val="num" w:pos="720"/>
+        </w:tabs>
+        <w:ind w:left="720" w:hanging="360"/>
+      </w:pPr>
+      <w:rPr>
+        <w:rFonts w:ascii="Symbol" w:hAnsi="Symbol" w:hint="default"/>
+        <w:sz w:val="20"/>
+      </w:rPr>
+    </w:lvl>
+    <w:lvl w:ilvl="1" w:tentative="1">
+      <w:start w:val="1"/>
+      <w:numFmt w:val="bullet"/>
+      <w:lvlText w:val="o"/>
+      <w:lvlJc w:val="left"/>
+      <w:pPr>
+        <w:tabs>
+          <w:tab w:val="num" w:pos="1440"/>
+        </w:tabs>
+        <w:ind w:left="1440" w:hanging="360"/>
+      </w:pPr>
+      <w:rPr>
+        <w:rFonts w:ascii="Courier New" w:hAnsi="Courier New" w:hint="default"/>
+        <w:sz w:val="20"/>
+      </w:rPr>
+    </w:lvl>
+    <w:lvl w:ilvl="2" w:tentative="1">
+      <w:start w:val="1"/>
+      <w:numFmt w:val="bullet"/>
+      <w:lvlText w:val=""/>
+      <w:lvlJc w:val="left"/>
+      <w:pPr>
+        <w:tabs>
+          <w:tab w:val="num" w:pos="2160"/>
+        </w:tabs>
+        <w:ind w:left="2160" w:hanging="360"/>
+      </w:pPr>
+      <w:rPr>
+        <w:rFonts w:ascii="Wingdings" w:hAnsi="Wingdings" w:hint="default"/>
+        <w:sz w:val="20"/>
+      </w:rPr>
+    </w:lvl>
+    <w:lvl w:ilvl="3" w:tentative="1">
+      <w:start w:val="1"/>
+      <w:numFmt w:val="bullet"/>
+      <w:lvlText w:val=""/>
+      <w:lvlJc w:val="left"/>
+      <w:pPr>
+        <w:tabs>
+          <w:tab w:val="num" w:pos="2880"/>
+        </w:tabs>
+        <w:ind w:left="2880" w:hanging="360"/>
+      </w:pPr>
+      <w:rPr>
+        <w:rFonts w:ascii="Wingdings" w:hAnsi="Wingdings" w:hint="default"/>
+        <w:sz w:val="20"/>
+      </w:rPr>
+    </w:lvl>
+    <w:lvl w:ilvl="4" w:tentative="1">
+      <w:start w:val="1"/>
+      <w:numFmt w:val="bullet"/>
+      <w:lvlText w:val=""/>
+      <w:lvlJc w:val="left"/>
+      <w:pPr>
+        <w:tabs>
+          <w:tab w:val="num" w:pos="3600"/>
+        </w:tabs>
+        <w:ind w:left="3600" w:hanging="360"/>
+      </w:pPr>
+      <w:rPr>
+        <w:rFonts w:ascii="Wingdings" w:hAnsi="Wingdings" w:hint="default"/>
+        <w:sz w:val="20"/>
+      </w:rPr>
+    </w:lvl>
+    <w:lvl w:ilvl="5" w:tentative="1">
+      <w:start w:val="1"/>
+      <w:numFmt w:val="bullet"/>
+      <w:lvlText w:val=""/>
+      <w:lvlJc w:val="left"/>
+      <w:pPr>
+        <w:tabs>
+          <w:tab w:val="num" w:pos="4320"/>
+        </w:tabs>
+        <w:ind w:left="4320" w:hanging="360"/>
+      </w:pPr>
+      <w:rPr>
+        <w:rFonts w:ascii="Wingdings" w:hAnsi="Wingdings" w:hint="default"/>
+        <w:sz w:val="20"/>
+      </w:rPr>
+    </w:lvl>
+    <w:lvl w:ilvl="6" w:tentative="1">
+      <w:start w:val="1"/>
+      <w:numFmt w:val="bullet"/>
+      <w:lvlText w:val=""/>
+      <w:lvlJc w:val="left"/>
+      <w:pPr>
+        <w:tabs>
+          <w:tab w:val="num" w:pos="5040"/>
+        </w:tabs>
+        <w:ind w:left="5040" w:hanging="360"/>
+      </w:pPr>
+      <w:rPr>
+        <w:rFonts w:ascii="Wingdings" w:hAnsi="Wingdings" w:hint="default"/>
+        <w:sz w:val="20"/>
+      </w:rPr>
+    </w:lvl>
+    <w:lvl w:ilvl="7" w:tentative="1">
+      <w:start w:val="1"/>
+      <w:numFmt w:val="bullet"/>
+      <w:lvlText w:val=""/>
+      <w:lvlJc w:val="left"/>
+      <w:pPr>
+        <w:tabs>
+          <w:tab w:val="num" w:pos="5760"/>
+        </w:tabs>
+        <w:ind w:left="5760" w:hanging="360"/>
+      </w:pPr>
+      <w:rPr>
+        <w:rFonts w:ascii="Wingdings" w:hAnsi="Wingdings" w:hint="default"/>
+        <w:sz w:val="20"/>
+      </w:rPr>
+    </w:lvl>
+    <w:lvl w:ilvl="8" w:tentative="1">
+      <w:start w:val="1"/>
+      <w:numFmt w:val="bullet"/>
+      <w:lvlText w:val=""/>
+      <w:lvlJc w:val="left"/>
+      <w:pPr>
+        <w:tabs>
+          <w:tab w:val="num" w:pos="6480"/>
+        </w:tabs>
+        <w:ind w:left="6480" w:hanging="360"/>
+      </w:pPr>
+      <w:rPr>
+        <w:rFonts w:ascii="Wingdings" w:hAnsi="Wingdings" w:hint="default"/>
+        <w:sz w:val="20"/>
+      </w:rPr>
+    </w:lvl>
+  </w:abstractNum>
   <w:num w:numId="1" w16cid:durableId="1284847644">
-    <w:abstractNumId w:val="6"/>
+    <w:abstractNumId w:val="9"/>
   </w:num>
   <w:num w:numId="2" w16cid:durableId="652024037">
     <w:abstractNumId w:val="1"/>
@@ -4241,12 +6719,30 @@
     <w:abstractNumId w:val="0"/>
   </w:num>
   <w:num w:numId="7" w16cid:durableId="100539063">
-    <w:abstractNumId w:val="8"/>
+    <w:abstractNumId w:val="13"/>
   </w:num>
   <w:num w:numId="8" w16cid:durableId="1338118193">
     <w:abstractNumId w:val="4"/>
   </w:num>
   <w:num w:numId="9" w16cid:durableId="1230075027">
+    <w:abstractNumId w:val="10"/>
+  </w:num>
+  <w:num w:numId="10" w16cid:durableId="319774804">
+    <w:abstractNumId w:val="11"/>
+  </w:num>
+  <w:num w:numId="11" w16cid:durableId="525482566">
+    <w:abstractNumId w:val="12"/>
+  </w:num>
+  <w:num w:numId="12" w16cid:durableId="1797990173">
+    <w:abstractNumId w:val="8"/>
+  </w:num>
+  <w:num w:numId="13" w16cid:durableId="1407844921">
+    <w:abstractNumId w:val="6"/>
+  </w:num>
+  <w:num w:numId="14" w16cid:durableId="1059548031">
+    <w:abstractNumId w:val="14"/>
+  </w:num>
+  <w:num w:numId="15" w16cid:durableId="1314871204">
     <w:abstractNumId w:val="7"/>
   </w:num>
 </w:numbering>

</xml_diff>

<commit_message>
counting sort problem solved
</commit_message>
<xml_diff>
--- a/Solution with problem's Source-link.docx
+++ b/Solution with problem's Source-link.docx
@@ -12322,16 +12322,7 @@
           <w:sz w:val="26"/>
           <w:szCs w:val="26"/>
         </w:rPr>
-        <w:t>R. 2D-SORT</w:t>
-      </w:r>
-      <w:r>
-        <w:rPr>
-          <w:b/>
-          <w:bCs/>
-          <w:sz w:val="26"/>
-          <w:szCs w:val="26"/>
-        </w:rPr>
-        <w:t xml:space="preserve"> - </w:t>
+        <w:t xml:space="preserve">R. 2D-SORT - </w:t>
       </w:r>
       <w:hyperlink r:id="rId29" w:history="1">
         <w:r>
@@ -12684,6 +12675,1029 @@
         <w:t>}</w:t>
       </w:r>
     </w:p>
+    <w:p/>
+    <w:p/>
+    <w:p/>
+    <w:p/>
+    <w:p>
+      <w:pPr>
+        <w:rPr>
+          <w:b/>
+          <w:bCs/>
+        </w:rPr>
+      </w:pPr>
+      <w:r>
+        <w:rPr>
+          <w:b/>
+          <w:bCs/>
+        </w:rPr>
+        <w:lastRenderedPageBreak/>
+        <w:t>S. Counting Sort 2</w:t>
+      </w:r>
+      <w:r>
+        <w:rPr>
+          <w:b/>
+          <w:bCs/>
+        </w:rPr>
+        <w:t xml:space="preserve"> - </w:t>
+      </w:r>
+      <w:hyperlink r:id="rId31" w:history="1">
+        <w:r>
+          <w:rPr>
+            <w:rStyle w:val="Hyperlink"/>
+            <w:b/>
+            <w:bCs/>
+          </w:rPr>
+          <w:t>https://vjudge.net/problem/HackerRank-countingsort2</w:t>
+        </w:r>
+      </w:hyperlink>
+    </w:p>
+    <w:p>
+      <w:hyperlink r:id="rId32" w:history="1">
+        <w:r>
+          <w:rPr>
+            <w:rStyle w:val="Hyperlink"/>
+            <w:b/>
+            <w:bCs/>
+          </w:rPr>
+          <w:t>https://www.hackerrank.com/challenges/countingsort2/problem</w:t>
+        </w:r>
+      </w:hyperlink>
+    </w:p>
+    <w:p/>
+    <w:p>
+      <w:pPr>
+        <w:rPr>
+          <w:b/>
+          <w:bCs/>
+        </w:rPr>
+      </w:pPr>
+      <w:r>
+        <w:rPr>
+          <w:b/>
+          <w:bCs/>
+        </w:rPr>
+        <w:t>1. Understanding the Problem</w:t>
+      </w:r>
+    </w:p>
+    <w:p>
+      <w:r>
+        <w:t>We are given a list of integers.</w:t>
+      </w:r>
+      <w:r>
+        <w:br/>
+        <w:t xml:space="preserve">We need to </w:t>
+      </w:r>
+      <w:r>
+        <w:rPr>
+          <w:b/>
+          <w:bCs/>
+        </w:rPr>
+        <w:t>sort</w:t>
+      </w:r>
+      <w:r>
+        <w:t xml:space="preserve"> them, but instead of using comparisons (&lt;, &gt;), we use the </w:t>
+      </w:r>
+      <w:r>
+        <w:rPr>
+          <w:b/>
+          <w:bCs/>
+        </w:rPr>
+        <w:t>counting sort algorithm</w:t>
+      </w:r>
+      <w:r>
+        <w:t>.</w:t>
+      </w:r>
+    </w:p>
+    <w:p>
+      <w:r>
+        <w:rPr>
+          <w:b/>
+          <w:bCs/>
+        </w:rPr>
+        <w:t>Key idea of counting sort</w:t>
+      </w:r>
+      <w:r>
+        <w:t>:</w:t>
+      </w:r>
+    </w:p>
+    <w:p>
+      <w:pPr>
+        <w:numPr>
+          <w:ilvl w:val="0"/>
+          <w:numId w:val="54"/>
+        </w:numPr>
+      </w:pPr>
+      <w:r>
+        <w:t xml:space="preserve">Find the </w:t>
+      </w:r>
+      <w:r>
+        <w:rPr>
+          <w:b/>
+          <w:bCs/>
+        </w:rPr>
+        <w:t>maximum value</w:t>
+      </w:r>
+      <w:r>
+        <w:t xml:space="preserve"> in the list (</w:t>
+      </w:r>
+      <w:proofErr w:type="spellStart"/>
+      <w:r>
+        <w:t>maxVal</w:t>
+      </w:r>
+      <w:proofErr w:type="spellEnd"/>
+      <w:r>
+        <w:t>).</w:t>
+      </w:r>
+    </w:p>
+    <w:p>
+      <w:pPr>
+        <w:numPr>
+          <w:ilvl w:val="0"/>
+          <w:numId w:val="54"/>
+        </w:numPr>
+      </w:pPr>
+      <w:r>
+        <w:t>Create an array count where count[</w:t>
+      </w:r>
+      <w:proofErr w:type="spellStart"/>
+      <w:r>
+        <w:t>i</w:t>
+      </w:r>
+      <w:proofErr w:type="spellEnd"/>
+      <w:r>
+        <w:t xml:space="preserve">] stores how many times integer </w:t>
+      </w:r>
+      <w:proofErr w:type="spellStart"/>
+      <w:r>
+        <w:t>i</w:t>
+      </w:r>
+      <w:proofErr w:type="spellEnd"/>
+      <w:r>
+        <w:t xml:space="preserve"> appears in the original list.</w:t>
+      </w:r>
+    </w:p>
+    <w:p>
+      <w:pPr>
+        <w:numPr>
+          <w:ilvl w:val="0"/>
+          <w:numId w:val="54"/>
+        </w:numPr>
+      </w:pPr>
+      <w:r>
+        <w:t>Rebuild the sorted list by iterating over count and writing each number the number of times it occurs.</w:t>
+      </w:r>
+    </w:p>
+    <w:p>
+      <w:r>
+        <w:rPr>
+          <w:b/>
+          <w:bCs/>
+        </w:rPr>
+        <w:t>Why use counting sort here?</w:t>
+      </w:r>
+    </w:p>
+    <w:p>
+      <w:pPr>
+        <w:numPr>
+          <w:ilvl w:val="0"/>
+          <w:numId w:val="55"/>
+        </w:numPr>
+      </w:pPr>
+      <w:r>
+        <w:t xml:space="preserve">It’s </w:t>
+      </w:r>
+      <w:proofErr w:type="gramStart"/>
+      <w:r>
+        <w:rPr>
+          <w:b/>
+          <w:bCs/>
+        </w:rPr>
+        <w:t>O(</w:t>
+      </w:r>
+      <w:proofErr w:type="gramEnd"/>
+      <w:r>
+        <w:rPr>
+          <w:b/>
+          <w:bCs/>
+        </w:rPr>
+        <w:t>N + K)</w:t>
+      </w:r>
+      <w:r>
+        <w:t>, where:</w:t>
+      </w:r>
+    </w:p>
+    <w:p>
+      <w:pPr>
+        <w:numPr>
+          <w:ilvl w:val="1"/>
+          <w:numId w:val="55"/>
+        </w:numPr>
+      </w:pPr>
+      <w:r>
+        <w:t>N = number of elements</w:t>
+      </w:r>
+    </w:p>
+    <w:p>
+      <w:pPr>
+        <w:numPr>
+          <w:ilvl w:val="1"/>
+          <w:numId w:val="55"/>
+        </w:numPr>
+      </w:pPr>
+      <w:r>
+        <w:t>K = range of numbers (</w:t>
+      </w:r>
+      <w:proofErr w:type="spellStart"/>
+      <w:r>
+        <w:t>maxVal</w:t>
+      </w:r>
+      <w:proofErr w:type="spellEnd"/>
+      <w:r>
+        <w:t xml:space="preserve"> - </w:t>
+      </w:r>
+      <w:proofErr w:type="spellStart"/>
+      <w:r>
+        <w:t>minVal</w:t>
+      </w:r>
+      <w:proofErr w:type="spellEnd"/>
+      <w:r>
+        <w:t xml:space="preserve"> + 1)</w:t>
+      </w:r>
+    </w:p>
+    <w:p>
+      <w:pPr>
+        <w:numPr>
+          <w:ilvl w:val="0"/>
+          <w:numId w:val="55"/>
+        </w:numPr>
+      </w:pPr>
+      <w:r>
+        <w:t>No comparisons — just counting and output.</w:t>
+      </w:r>
+    </w:p>
+    <w:p>
+      <w:r>
+        <w:pict w14:anchorId="79BD4F3D">
+          <v:rect id="_x0000_i1053" style="width:0;height:1.5pt" o:hralign="center" o:hrstd="t" o:hr="t" fillcolor="#a0a0a0" stroked="f"/>
+        </w:pict>
+      </w:r>
+    </w:p>
+    <w:p>
+      <w:pPr>
+        <w:rPr>
+          <w:b/>
+          <w:bCs/>
+        </w:rPr>
+      </w:pPr>
+      <w:r>
+        <w:rPr>
+          <w:b/>
+          <w:bCs/>
+        </w:rPr>
+        <w:t>2. Approach</w:t>
+      </w:r>
+    </w:p>
+    <w:p>
+      <w:pPr>
+        <w:rPr>
+          <w:b/>
+          <w:bCs/>
+        </w:rPr>
+      </w:pPr>
+      <w:r>
+        <w:rPr>
+          <w:b/>
+          <w:bCs/>
+        </w:rPr>
+        <w:t>Step-by-step:</w:t>
+      </w:r>
+    </w:p>
+    <w:p>
+      <w:pPr>
+        <w:numPr>
+          <w:ilvl w:val="0"/>
+          <w:numId w:val="56"/>
+        </w:numPr>
+      </w:pPr>
+      <w:r>
+        <w:rPr>
+          <w:b/>
+          <w:bCs/>
+        </w:rPr>
+        <w:t>Read input</w:t>
+      </w:r>
+      <w:r>
+        <w:t xml:space="preserve"> n and array </w:t>
+      </w:r>
+      <w:proofErr w:type="spellStart"/>
+      <w:proofErr w:type="gramStart"/>
+      <w:r>
+        <w:t>arr</w:t>
+      </w:r>
+      <w:proofErr w:type="spellEnd"/>
+      <w:r>
+        <w:t>[</w:t>
+      </w:r>
+      <w:proofErr w:type="gramEnd"/>
+      <w:r>
+        <w:t>].</w:t>
+      </w:r>
+    </w:p>
+    <w:p>
+      <w:pPr>
+        <w:numPr>
+          <w:ilvl w:val="0"/>
+          <w:numId w:val="56"/>
+        </w:numPr>
+      </w:pPr>
+      <w:r>
+        <w:rPr>
+          <w:b/>
+          <w:bCs/>
+        </w:rPr>
+        <w:t>Find the largest element</w:t>
+      </w:r>
+      <w:r>
+        <w:t xml:space="preserve"> in </w:t>
+      </w:r>
+      <w:proofErr w:type="spellStart"/>
+      <w:r>
+        <w:t>arr</w:t>
+      </w:r>
+      <w:proofErr w:type="spellEnd"/>
+      <w:r>
+        <w:t xml:space="preserve"> (this determines size of count array).</w:t>
+      </w:r>
+    </w:p>
+    <w:p>
+      <w:pPr>
+        <w:numPr>
+          <w:ilvl w:val="0"/>
+          <w:numId w:val="56"/>
+        </w:numPr>
+      </w:pPr>
+      <w:r>
+        <w:rPr>
+          <w:b/>
+          <w:bCs/>
+        </w:rPr>
+        <w:t>Initialize count array</w:t>
+      </w:r>
+      <w:r>
+        <w:t xml:space="preserve"> with all zeros (size = </w:t>
+      </w:r>
+      <w:proofErr w:type="spellStart"/>
+      <w:r>
+        <w:t>maxVal</w:t>
+      </w:r>
+      <w:proofErr w:type="spellEnd"/>
+      <w:r>
+        <w:t xml:space="preserve"> + 1).</w:t>
+      </w:r>
+    </w:p>
+    <w:p>
+      <w:pPr>
+        <w:numPr>
+          <w:ilvl w:val="0"/>
+          <w:numId w:val="56"/>
+        </w:numPr>
+      </w:pPr>
+      <w:r>
+        <w:rPr>
+          <w:b/>
+          <w:bCs/>
+        </w:rPr>
+        <w:t>Fill counts</w:t>
+      </w:r>
+      <w:r>
+        <w:t xml:space="preserve">: For each element x in </w:t>
+      </w:r>
+      <w:proofErr w:type="spellStart"/>
+      <w:r>
+        <w:t>arr</w:t>
+      </w:r>
+      <w:proofErr w:type="spellEnd"/>
+      <w:r>
+        <w:t>, increment count[x].</w:t>
+      </w:r>
+    </w:p>
+    <w:p>
+      <w:pPr>
+        <w:numPr>
+          <w:ilvl w:val="0"/>
+          <w:numId w:val="56"/>
+        </w:numPr>
+      </w:pPr>
+      <w:r>
+        <w:rPr>
+          <w:b/>
+          <w:bCs/>
+        </w:rPr>
+        <w:t>Output sorted list</w:t>
+      </w:r>
+      <w:r>
+        <w:t xml:space="preserve">: For each index </w:t>
+      </w:r>
+      <w:proofErr w:type="spellStart"/>
+      <w:r>
+        <w:t>i</w:t>
+      </w:r>
+      <w:proofErr w:type="spellEnd"/>
+      <w:r>
+        <w:t xml:space="preserve"> in count:</w:t>
+      </w:r>
+    </w:p>
+    <w:p>
+      <w:pPr>
+        <w:numPr>
+          <w:ilvl w:val="1"/>
+          <w:numId w:val="56"/>
+        </w:numPr>
+      </w:pPr>
+      <w:r>
+        <w:t xml:space="preserve">Print </w:t>
+      </w:r>
+      <w:proofErr w:type="spellStart"/>
+      <w:r>
+        <w:t>i</w:t>
+      </w:r>
+      <w:proofErr w:type="spellEnd"/>
+      <w:r>
+        <w:t xml:space="preserve"> exactly count[</w:t>
+      </w:r>
+      <w:proofErr w:type="spellStart"/>
+      <w:r>
+        <w:t>i</w:t>
+      </w:r>
+      <w:proofErr w:type="spellEnd"/>
+      <w:r>
+        <w:t>] times.</w:t>
+      </w:r>
+    </w:p>
+    <w:p/>
+    <w:p>
+      <w:pPr>
+        <w:rPr>
+          <w:b/>
+          <w:bCs/>
+        </w:rPr>
+      </w:pPr>
+      <w:proofErr w:type="gramStart"/>
+      <w:r>
+        <w:rPr>
+          <w:b/>
+          <w:bCs/>
+        </w:rPr>
+        <w:t>Code :</w:t>
+      </w:r>
+      <w:proofErr w:type="gramEnd"/>
+    </w:p>
+    <w:p>
+      <w:r>
+        <w:t>#include &lt;bits/</w:t>
+      </w:r>
+      <w:proofErr w:type="spellStart"/>
+      <w:r>
+        <w:t>stdc</w:t>
+      </w:r>
+      <w:proofErr w:type="spellEnd"/>
+      <w:r>
+        <w:t>++.h&gt;</w:t>
+      </w:r>
+    </w:p>
+    <w:p>
+      <w:r>
+        <w:t>using namespace std;</w:t>
+      </w:r>
+    </w:p>
+    <w:p/>
+    <w:p>
+      <w:r>
+        <w:t xml:space="preserve">int </w:t>
+      </w:r>
+      <w:proofErr w:type="gramStart"/>
+      <w:r>
+        <w:t>main(</w:t>
+      </w:r>
+      <w:proofErr w:type="gramEnd"/>
+      <w:r>
+        <w:t>) {</w:t>
+      </w:r>
+    </w:p>
+    <w:p>
+      <w:r>
+        <w:t xml:space="preserve">    </w:t>
+      </w:r>
+      <w:proofErr w:type="spellStart"/>
+      <w:proofErr w:type="gramStart"/>
+      <w:r>
+        <w:t>ios</w:t>
+      </w:r>
+      <w:proofErr w:type="spellEnd"/>
+      <w:r>
+        <w:t>::</w:t>
+      </w:r>
+      <w:proofErr w:type="spellStart"/>
+      <w:proofErr w:type="gramEnd"/>
+      <w:r>
+        <w:t>sync_with_stdio</w:t>
+      </w:r>
+      <w:proofErr w:type="spellEnd"/>
+      <w:r>
+        <w:t>(false);</w:t>
+      </w:r>
+    </w:p>
+    <w:p>
+      <w:r>
+        <w:t xml:space="preserve">    </w:t>
+      </w:r>
+      <w:proofErr w:type="spellStart"/>
+      <w:r>
+        <w:t>cin.tie</w:t>
+      </w:r>
+      <w:proofErr w:type="spellEnd"/>
+      <w:r>
+        <w:t>(</w:t>
+      </w:r>
+      <w:proofErr w:type="spellStart"/>
+      <w:r>
+        <w:t>nullptr</w:t>
+      </w:r>
+      <w:proofErr w:type="spellEnd"/>
+      <w:r>
+        <w:t>);</w:t>
+      </w:r>
+    </w:p>
+    <w:p/>
+    <w:p>
+      <w:r>
+        <w:t>    int n;</w:t>
+      </w:r>
+    </w:p>
+    <w:p>
+      <w:r>
+        <w:t xml:space="preserve">    </w:t>
+      </w:r>
+      <w:proofErr w:type="spellStart"/>
+      <w:r>
+        <w:t>cin</w:t>
+      </w:r>
+      <w:proofErr w:type="spellEnd"/>
+      <w:r>
+        <w:t xml:space="preserve"> &gt;&gt; n; // number of elements</w:t>
+      </w:r>
+    </w:p>
+    <w:p>
+      <w:r>
+        <w:t xml:space="preserve">    vector&lt;int&gt; </w:t>
+      </w:r>
+      <w:proofErr w:type="spellStart"/>
+      <w:r>
+        <w:t>arr</w:t>
+      </w:r>
+      <w:proofErr w:type="spellEnd"/>
+      <w:r>
+        <w:t>(n);</w:t>
+      </w:r>
+    </w:p>
+    <w:p>
+      <w:r>
+        <w:t xml:space="preserve">    int </w:t>
+      </w:r>
+      <w:proofErr w:type="spellStart"/>
+      <w:r>
+        <w:t>maxVal</w:t>
+      </w:r>
+      <w:proofErr w:type="spellEnd"/>
+      <w:r>
+        <w:t xml:space="preserve"> = 0;</w:t>
+      </w:r>
+    </w:p>
+    <w:p/>
+    <w:p>
+      <w:r>
+        <w:t xml:space="preserve">    for (int </w:t>
+      </w:r>
+      <w:proofErr w:type="spellStart"/>
+      <w:r>
+        <w:t>i</w:t>
+      </w:r>
+      <w:proofErr w:type="spellEnd"/>
+      <w:r>
+        <w:t xml:space="preserve"> = 0; </w:t>
+      </w:r>
+      <w:proofErr w:type="spellStart"/>
+      <w:r>
+        <w:t>i</w:t>
+      </w:r>
+      <w:proofErr w:type="spellEnd"/>
+      <w:r>
+        <w:t xml:space="preserve"> &lt; n; </w:t>
+      </w:r>
+      <w:proofErr w:type="spellStart"/>
+      <w:r>
+        <w:t>i</w:t>
+      </w:r>
+      <w:proofErr w:type="spellEnd"/>
+      <w:r>
+        <w:t>++) {</w:t>
+      </w:r>
+    </w:p>
+    <w:p>
+      <w:r>
+        <w:t xml:space="preserve">        </w:t>
+      </w:r>
+      <w:proofErr w:type="spellStart"/>
+      <w:r>
+        <w:t>cin</w:t>
+      </w:r>
+      <w:proofErr w:type="spellEnd"/>
+      <w:r>
+        <w:t xml:space="preserve"> &gt;&gt; </w:t>
+      </w:r>
+      <w:proofErr w:type="spellStart"/>
+      <w:r>
+        <w:t>arr</w:t>
+      </w:r>
+      <w:proofErr w:type="spellEnd"/>
+      <w:r>
+        <w:t>[</w:t>
+      </w:r>
+      <w:proofErr w:type="spellStart"/>
+      <w:r>
+        <w:t>i</w:t>
+      </w:r>
+      <w:proofErr w:type="spellEnd"/>
+      <w:r>
+        <w:t>];</w:t>
+      </w:r>
+    </w:p>
+    <w:p>
+      <w:r>
+        <w:t>        if (</w:t>
+      </w:r>
+      <w:proofErr w:type="spellStart"/>
+      <w:r>
+        <w:t>arr</w:t>
+      </w:r>
+      <w:proofErr w:type="spellEnd"/>
+      <w:r>
+        <w:t>[</w:t>
+      </w:r>
+      <w:proofErr w:type="spellStart"/>
+      <w:r>
+        <w:t>i</w:t>
+      </w:r>
+      <w:proofErr w:type="spellEnd"/>
+      <w:r>
+        <w:t xml:space="preserve">] &gt; </w:t>
+      </w:r>
+      <w:proofErr w:type="spellStart"/>
+      <w:r>
+        <w:t>maxVal</w:t>
+      </w:r>
+      <w:proofErr w:type="spellEnd"/>
+      <w:r>
+        <w:t xml:space="preserve">) </w:t>
+      </w:r>
+      <w:proofErr w:type="spellStart"/>
+      <w:r>
+        <w:t>maxVal</w:t>
+      </w:r>
+      <w:proofErr w:type="spellEnd"/>
+      <w:r>
+        <w:t xml:space="preserve"> = </w:t>
+      </w:r>
+      <w:proofErr w:type="spellStart"/>
+      <w:r>
+        <w:t>arr</w:t>
+      </w:r>
+      <w:proofErr w:type="spellEnd"/>
+      <w:r>
+        <w:t>[</w:t>
+      </w:r>
+      <w:proofErr w:type="spellStart"/>
+      <w:r>
+        <w:t>i</w:t>
+      </w:r>
+      <w:proofErr w:type="spellEnd"/>
+      <w:r>
+        <w:t>];</w:t>
+      </w:r>
+    </w:p>
+    <w:p>
+      <w:r>
+        <w:t>    }</w:t>
+      </w:r>
+    </w:p>
+    <w:p/>
+    <w:p>
+      <w:r>
+        <w:t xml:space="preserve">    vector&lt;int&gt; </w:t>
+      </w:r>
+      <w:proofErr w:type="gramStart"/>
+      <w:r>
+        <w:t>count(</w:t>
+      </w:r>
+      <w:proofErr w:type="spellStart"/>
+      <w:proofErr w:type="gramEnd"/>
+      <w:r>
+        <w:t>maxVal</w:t>
+      </w:r>
+      <w:proofErr w:type="spellEnd"/>
+      <w:r>
+        <w:t xml:space="preserve"> + 1, 0);</w:t>
+      </w:r>
+    </w:p>
+    <w:p/>
+    <w:p>
+      <w:r>
+        <w:t>    // Step 1: Count occurrences</w:t>
+      </w:r>
+    </w:p>
+    <w:p>
+      <w:r>
+        <w:t xml:space="preserve">    for (int </w:t>
+      </w:r>
+      <w:proofErr w:type="gramStart"/>
+      <w:r>
+        <w:t>x :</w:t>
+      </w:r>
+      <w:proofErr w:type="gramEnd"/>
+      <w:r>
+        <w:t xml:space="preserve"> </w:t>
+      </w:r>
+      <w:proofErr w:type="spellStart"/>
+      <w:r>
+        <w:t>arr</w:t>
+      </w:r>
+      <w:proofErr w:type="spellEnd"/>
+      <w:r>
+        <w:t>) {</w:t>
+      </w:r>
+    </w:p>
+    <w:p>
+      <w:r>
+        <w:t>        count[x]++;</w:t>
+      </w:r>
+    </w:p>
+    <w:p>
+      <w:r>
+        <w:t>    }</w:t>
+      </w:r>
+    </w:p>
+    <w:p/>
+    <w:p>
+      <w:r>
+        <w:lastRenderedPageBreak/>
+        <w:t>    // Step 2: Output sorted array</w:t>
+      </w:r>
+    </w:p>
+    <w:p>
+      <w:r>
+        <w:t>    bool first = true;</w:t>
+      </w:r>
+    </w:p>
+    <w:p>
+      <w:r>
+        <w:t xml:space="preserve">    for (int </w:t>
+      </w:r>
+      <w:proofErr w:type="spellStart"/>
+      <w:r>
+        <w:t>i</w:t>
+      </w:r>
+      <w:proofErr w:type="spellEnd"/>
+      <w:r>
+        <w:t xml:space="preserve"> = 0; </w:t>
+      </w:r>
+      <w:proofErr w:type="spellStart"/>
+      <w:r>
+        <w:t>i</w:t>
+      </w:r>
+      <w:proofErr w:type="spellEnd"/>
+      <w:r>
+        <w:t xml:space="preserve"> &lt;= </w:t>
+      </w:r>
+      <w:proofErr w:type="spellStart"/>
+      <w:r>
+        <w:t>maxVal</w:t>
+      </w:r>
+      <w:proofErr w:type="spellEnd"/>
+      <w:r>
+        <w:t xml:space="preserve">; </w:t>
+      </w:r>
+      <w:proofErr w:type="spellStart"/>
+      <w:r>
+        <w:t>i</w:t>
+      </w:r>
+      <w:proofErr w:type="spellEnd"/>
+      <w:r>
+        <w:t>++) {</w:t>
+      </w:r>
+    </w:p>
+    <w:p>
+      <w:r>
+        <w:t>        while (count[</w:t>
+      </w:r>
+      <w:proofErr w:type="spellStart"/>
+      <w:r>
+        <w:t>i</w:t>
+      </w:r>
+      <w:proofErr w:type="spellEnd"/>
+      <w:r>
+        <w:t>] &gt; 0) {</w:t>
+      </w:r>
+    </w:p>
+    <w:p>
+      <w:r>
+        <w:t xml:space="preserve">            if </w:t>
+      </w:r>
+      <w:proofErr w:type="gramStart"/>
+      <w:r>
+        <w:t>(!first</w:t>
+      </w:r>
+      <w:proofErr w:type="gramEnd"/>
+      <w:r>
+        <w:t xml:space="preserve">) </w:t>
+      </w:r>
+      <w:proofErr w:type="spellStart"/>
+      <w:r>
+        <w:t>cout</w:t>
+      </w:r>
+      <w:proofErr w:type="spellEnd"/>
+      <w:r>
+        <w:t xml:space="preserve"> &lt;&lt; " ";</w:t>
+      </w:r>
+    </w:p>
+    <w:p>
+      <w:r>
+        <w:t xml:space="preserve">            </w:t>
+      </w:r>
+      <w:proofErr w:type="spellStart"/>
+      <w:r>
+        <w:t>cout</w:t>
+      </w:r>
+      <w:proofErr w:type="spellEnd"/>
+      <w:r>
+        <w:t xml:space="preserve"> &lt;&lt; </w:t>
+      </w:r>
+      <w:proofErr w:type="spellStart"/>
+      <w:r>
+        <w:t>i</w:t>
+      </w:r>
+      <w:proofErr w:type="spellEnd"/>
+      <w:r>
+        <w:t>;</w:t>
+      </w:r>
+    </w:p>
+    <w:p>
+      <w:r>
+        <w:t>            first = false;</w:t>
+      </w:r>
+    </w:p>
+    <w:p>
+      <w:r>
+        <w:t>            count[</w:t>
+      </w:r>
+      <w:proofErr w:type="spellStart"/>
+      <w:r>
+        <w:t>i</w:t>
+      </w:r>
+      <w:proofErr w:type="spellEnd"/>
+      <w:r>
+        <w:t>]--;</w:t>
+      </w:r>
+    </w:p>
+    <w:p>
+      <w:r>
+        <w:t>        }</w:t>
+      </w:r>
+    </w:p>
+    <w:p>
+      <w:r>
+        <w:t>    }</w:t>
+      </w:r>
+    </w:p>
+    <w:p>
+      <w:r>
+        <w:t xml:space="preserve">    </w:t>
+      </w:r>
+      <w:proofErr w:type="spellStart"/>
+      <w:r>
+        <w:t>cout</w:t>
+      </w:r>
+      <w:proofErr w:type="spellEnd"/>
+      <w:r>
+        <w:t xml:space="preserve"> &lt;&lt; "\n";</w:t>
+      </w:r>
+    </w:p>
+    <w:p/>
+    <w:p>
+      <w:r>
+        <w:t>    return 0;</w:t>
+      </w:r>
+    </w:p>
+    <w:p>
+      <w:r>
+        <w:t>}</w:t>
+      </w:r>
+    </w:p>
+    <w:p/>
+    <w:p/>
+    <w:p>
+      <w:pPr>
+        <w:rPr>
+          <w:b/>
+          <w:bCs/>
+        </w:rPr>
+      </w:pPr>
+      <w:r>
+        <w:rPr>
+          <w:b/>
+          <w:bCs/>
+        </w:rPr>
+        <w:t>5. Complexity Analysis</w:t>
+      </w:r>
+    </w:p>
+    <w:p>
+      <w:pPr>
+        <w:numPr>
+          <w:ilvl w:val="0"/>
+          <w:numId w:val="57"/>
+        </w:numPr>
+      </w:pPr>
+      <w:r>
+        <w:rPr>
+          <w:b/>
+          <w:bCs/>
+        </w:rPr>
+        <w:t>Time Complexity</w:t>
+      </w:r>
+      <w:r>
+        <w:t>:</w:t>
+      </w:r>
+    </w:p>
+    <w:p>
+      <w:pPr>
+        <w:numPr>
+          <w:ilvl w:val="1"/>
+          <w:numId w:val="57"/>
+        </w:numPr>
+      </w:pPr>
+      <w:r>
+        <w:t>Counting step: O(N)</w:t>
+      </w:r>
+    </w:p>
+    <w:p>
+      <w:pPr>
+        <w:numPr>
+          <w:ilvl w:val="1"/>
+          <w:numId w:val="57"/>
+        </w:numPr>
+      </w:pPr>
+      <w:r>
+        <w:t xml:space="preserve">Output step: </w:t>
+      </w:r>
+      <w:proofErr w:type="gramStart"/>
+      <w:r>
+        <w:t>O(</w:t>
+      </w:r>
+      <w:proofErr w:type="gramEnd"/>
+      <w:r>
+        <w:t>N + K)</w:t>
+      </w:r>
+      <w:r>
+        <w:br/>
+        <w:t xml:space="preserve">→ Overall: </w:t>
+      </w:r>
+      <w:r>
+        <w:rPr>
+          <w:b/>
+          <w:bCs/>
+        </w:rPr>
+        <w:t>O(N + K)</w:t>
+      </w:r>
+    </w:p>
+    <w:p>
+      <w:pPr>
+        <w:numPr>
+          <w:ilvl w:val="0"/>
+          <w:numId w:val="57"/>
+        </w:numPr>
+      </w:pPr>
+      <w:r>
+        <w:rPr>
+          <w:b/>
+          <w:bCs/>
+        </w:rPr>
+        <w:t>Space Complexity</w:t>
+      </w:r>
+      <w:r>
+        <w:t>: O(K) for the count array.</w:t>
+      </w:r>
+    </w:p>
+    <w:p/>
     <w:p/>
     <w:p/>
     <w:p/>
@@ -12708,6 +13722,155 @@
 <file path=word/numbering.xml><?xml version="1.0" encoding="utf-8"?>
 <w:numbering xmlns:wpc="http://schemas.microsoft.com/office/word/2010/wordprocessingCanvas" xmlns:cx="http://schemas.microsoft.com/office/drawing/2014/chartex" xmlns:cx1="http://schemas.microsoft.com/office/drawing/2015/9/8/chartex" xmlns:cx2="http://schemas.microsoft.com/office/drawing/2015/10/21/chartex" xmlns:cx3="http://schemas.microsoft.com/office/drawing/2016/5/9/chartex" xmlns:cx4="http://schemas.microsoft.com/office/drawing/2016/5/10/chartex" xmlns:cx5="http://schemas.microsoft.com/office/drawing/2016/5/11/chartex" xmlns:cx6="http://schemas.microsoft.com/office/drawing/2016/5/12/chartex" xmlns:cx7="http://schemas.microsoft.com/office/drawing/2016/5/13/chartex" xmlns:cx8="http://schemas.microsoft.com/office/drawing/2016/5/14/chartex" xmlns:mc="http://schemas.openxmlformats.org/markup-compatibility/2006" xmlns:aink="http://schemas.microsoft.com/office/drawing/2016/ink" xmlns:am3d="http://schemas.microsoft.com/office/drawing/2017/model3d" xmlns:o="urn:schemas-microsoft-com:office:office" xmlns:oel="http://schemas.microsoft.com/office/2019/extlst" xmlns:r="http://schemas.openxmlformats.org/officeDocument/2006/relationships" xmlns:m="http://schemas.openxmlformats.org/officeDocument/2006/math" xmlns:v="urn:schemas-microsoft-com:vml" xmlns:wp14="http://schemas.microsoft.com/office/word/2010/wordprocessingDrawing" xmlns:wp="http://schemas.openxmlformats.org/drawingml/2006/wordprocessingDrawing" xmlns:w10="urn:schemas-microsoft-com:office:word" xmlns:w="http://schemas.openxmlformats.org/wordprocessingml/2006/main" xmlns:w14="http://schemas.microsoft.com/office/word/2010/wordml" xmlns:w15="http://schemas.microsoft.com/office/word/2012/wordml" xmlns:w16cex="http://schemas.microsoft.com/office/word/2018/wordml/cex" xmlns:w16cid="http://schemas.microsoft.com/office/word/2016/wordml/cid" xmlns:w16="http://schemas.microsoft.com/office/word/2018/wordml" xmlns:w16sdtdh="http://schemas.microsoft.com/office/word/2020/wordml/sdtdatahash" xmlns:w16se="http://schemas.microsoft.com/office/word/2015/wordml/symex" xmlns:wpg="http://schemas.microsoft.com/office/word/2010/wordprocessingGroup" xmlns:wpi="http://schemas.microsoft.com/office/word/2010/wordprocessingInk" xmlns:wne="http://schemas.microsoft.com/office/word/2006/wordml" xmlns:wps="http://schemas.microsoft.com/office/word/2010/wordprocessingShape" mc:Ignorable="w14 w15 w16se w16cid w16 w16cex w16sdtdh wp14">
   <w:abstractNum w:abstractNumId="0" w15:restartNumberingAfterBreak="0">
+    <w:nsid w:val="006C6124"/>
+    <w:multiLevelType w:val="multilevel"/>
+    <w:tmpl w:val="E7E8432C"/>
+    <w:lvl w:ilvl="0">
+      <w:start w:val="1"/>
+      <w:numFmt w:val="bullet"/>
+      <w:lvlText w:val=""/>
+      <w:lvlJc w:val="left"/>
+      <w:pPr>
+        <w:tabs>
+          <w:tab w:val="num" w:pos="720"/>
+        </w:tabs>
+        <w:ind w:left="720" w:hanging="360"/>
+      </w:pPr>
+      <w:rPr>
+        <w:rFonts w:ascii="Symbol" w:hAnsi="Symbol" w:hint="default"/>
+        <w:sz w:val="20"/>
+      </w:rPr>
+    </w:lvl>
+    <w:lvl w:ilvl="1">
+      <w:start w:val="1"/>
+      <w:numFmt w:val="bullet"/>
+      <w:lvlText w:val="o"/>
+      <w:lvlJc w:val="left"/>
+      <w:pPr>
+        <w:tabs>
+          <w:tab w:val="num" w:pos="1440"/>
+        </w:tabs>
+        <w:ind w:left="1440" w:hanging="360"/>
+      </w:pPr>
+      <w:rPr>
+        <w:rFonts w:ascii="Courier New" w:hAnsi="Courier New" w:hint="default"/>
+        <w:sz w:val="20"/>
+      </w:rPr>
+    </w:lvl>
+    <w:lvl w:ilvl="2" w:tentative="1">
+      <w:start w:val="1"/>
+      <w:numFmt w:val="bullet"/>
+      <w:lvlText w:val=""/>
+      <w:lvlJc w:val="left"/>
+      <w:pPr>
+        <w:tabs>
+          <w:tab w:val="num" w:pos="2160"/>
+        </w:tabs>
+        <w:ind w:left="2160" w:hanging="360"/>
+      </w:pPr>
+      <w:rPr>
+        <w:rFonts w:ascii="Wingdings" w:hAnsi="Wingdings" w:hint="default"/>
+        <w:sz w:val="20"/>
+      </w:rPr>
+    </w:lvl>
+    <w:lvl w:ilvl="3" w:tentative="1">
+      <w:start w:val="1"/>
+      <w:numFmt w:val="bullet"/>
+      <w:lvlText w:val=""/>
+      <w:lvlJc w:val="left"/>
+      <w:pPr>
+        <w:tabs>
+          <w:tab w:val="num" w:pos="2880"/>
+        </w:tabs>
+        <w:ind w:left="2880" w:hanging="360"/>
+      </w:pPr>
+      <w:rPr>
+        <w:rFonts w:ascii="Wingdings" w:hAnsi="Wingdings" w:hint="default"/>
+        <w:sz w:val="20"/>
+      </w:rPr>
+    </w:lvl>
+    <w:lvl w:ilvl="4" w:tentative="1">
+      <w:start w:val="1"/>
+      <w:numFmt w:val="bullet"/>
+      <w:lvlText w:val=""/>
+      <w:lvlJc w:val="left"/>
+      <w:pPr>
+        <w:tabs>
+          <w:tab w:val="num" w:pos="3600"/>
+        </w:tabs>
+        <w:ind w:left="3600" w:hanging="360"/>
+      </w:pPr>
+      <w:rPr>
+        <w:rFonts w:ascii="Wingdings" w:hAnsi="Wingdings" w:hint="default"/>
+        <w:sz w:val="20"/>
+      </w:rPr>
+    </w:lvl>
+    <w:lvl w:ilvl="5" w:tentative="1">
+      <w:start w:val="1"/>
+      <w:numFmt w:val="bullet"/>
+      <w:lvlText w:val=""/>
+      <w:lvlJc w:val="left"/>
+      <w:pPr>
+        <w:tabs>
+          <w:tab w:val="num" w:pos="4320"/>
+        </w:tabs>
+        <w:ind w:left="4320" w:hanging="360"/>
+      </w:pPr>
+      <w:rPr>
+        <w:rFonts w:ascii="Wingdings" w:hAnsi="Wingdings" w:hint="default"/>
+        <w:sz w:val="20"/>
+      </w:rPr>
+    </w:lvl>
+    <w:lvl w:ilvl="6" w:tentative="1">
+      <w:start w:val="1"/>
+      <w:numFmt w:val="bullet"/>
+      <w:lvlText w:val=""/>
+      <w:lvlJc w:val="left"/>
+      <w:pPr>
+        <w:tabs>
+          <w:tab w:val="num" w:pos="5040"/>
+        </w:tabs>
+        <w:ind w:left="5040" w:hanging="360"/>
+      </w:pPr>
+      <w:rPr>
+        <w:rFonts w:ascii="Wingdings" w:hAnsi="Wingdings" w:hint="default"/>
+        <w:sz w:val="20"/>
+      </w:rPr>
+    </w:lvl>
+    <w:lvl w:ilvl="7" w:tentative="1">
+      <w:start w:val="1"/>
+      <w:numFmt w:val="bullet"/>
+      <w:lvlText w:val=""/>
+      <w:lvlJc w:val="left"/>
+      <w:pPr>
+        <w:tabs>
+          <w:tab w:val="num" w:pos="5760"/>
+        </w:tabs>
+        <w:ind w:left="5760" w:hanging="360"/>
+      </w:pPr>
+      <w:rPr>
+        <w:rFonts w:ascii="Wingdings" w:hAnsi="Wingdings" w:hint="default"/>
+        <w:sz w:val="20"/>
+      </w:rPr>
+    </w:lvl>
+    <w:lvl w:ilvl="8" w:tentative="1">
+      <w:start w:val="1"/>
+      <w:numFmt w:val="bullet"/>
+      <w:lvlText w:val=""/>
+      <w:lvlJc w:val="left"/>
+      <w:pPr>
+        <w:tabs>
+          <w:tab w:val="num" w:pos="6480"/>
+        </w:tabs>
+        <w:ind w:left="6480" w:hanging="360"/>
+      </w:pPr>
+      <w:rPr>
+        <w:rFonts w:ascii="Wingdings" w:hAnsi="Wingdings" w:hint="default"/>
+        <w:sz w:val="20"/>
+      </w:rPr>
+    </w:lvl>
+  </w:abstractNum>
+  <w:abstractNum w:abstractNumId="1" w15:restartNumberingAfterBreak="0">
     <w:nsid w:val="09227DD8"/>
     <w:multiLevelType w:val="multilevel"/>
     <w:tmpl w:val="3ECEC610"/>
@@ -12856,7 +14019,7 @@
       </w:rPr>
     </w:lvl>
   </w:abstractNum>
-  <w:abstractNum w:abstractNumId="1" w15:restartNumberingAfterBreak="0">
+  <w:abstractNum w:abstractNumId="2" w15:restartNumberingAfterBreak="0">
     <w:nsid w:val="0A370597"/>
     <w:multiLevelType w:val="multilevel"/>
     <w:tmpl w:val="326A9E34"/>
@@ -13005,7 +14168,7 @@
       </w:rPr>
     </w:lvl>
   </w:abstractNum>
-  <w:abstractNum w:abstractNumId="2" w15:restartNumberingAfterBreak="0">
+  <w:abstractNum w:abstractNumId="3" w15:restartNumberingAfterBreak="0">
     <w:nsid w:val="0EEB046E"/>
     <w:multiLevelType w:val="multilevel"/>
     <w:tmpl w:val="210087D4"/>
@@ -13154,7 +14317,7 @@
       </w:rPr>
     </w:lvl>
   </w:abstractNum>
-  <w:abstractNum w:abstractNumId="3" w15:restartNumberingAfterBreak="0">
+  <w:abstractNum w:abstractNumId="4" w15:restartNumberingAfterBreak="0">
     <w:nsid w:val="111D2A0E"/>
     <w:multiLevelType w:val="multilevel"/>
     <w:tmpl w:val="17B01D0A"/>
@@ -13299,7 +14462,7 @@
       </w:rPr>
     </w:lvl>
   </w:abstractNum>
-  <w:abstractNum w:abstractNumId="4" w15:restartNumberingAfterBreak="0">
+  <w:abstractNum w:abstractNumId="5" w15:restartNumberingAfterBreak="0">
     <w:nsid w:val="124876FD"/>
     <w:multiLevelType w:val="multilevel"/>
     <w:tmpl w:val="39B8D06E"/>
@@ -13448,7 +14611,7 @@
       </w:rPr>
     </w:lvl>
   </w:abstractNum>
-  <w:abstractNum w:abstractNumId="5" w15:restartNumberingAfterBreak="0">
+  <w:abstractNum w:abstractNumId="6" w15:restartNumberingAfterBreak="0">
     <w:nsid w:val="15186F5E"/>
     <w:multiLevelType w:val="multilevel"/>
     <w:tmpl w:val="64FA5F22"/>
@@ -13565,7 +14728,7 @@
       </w:pPr>
     </w:lvl>
   </w:abstractNum>
-  <w:abstractNum w:abstractNumId="6" w15:restartNumberingAfterBreak="0">
+  <w:abstractNum w:abstractNumId="7" w15:restartNumberingAfterBreak="0">
     <w:nsid w:val="177B722E"/>
     <w:multiLevelType w:val="multilevel"/>
     <w:tmpl w:val="63BEDF18"/>
@@ -13714,7 +14877,7 @@
       </w:rPr>
     </w:lvl>
   </w:abstractNum>
-  <w:abstractNum w:abstractNumId="7" w15:restartNumberingAfterBreak="0">
+  <w:abstractNum w:abstractNumId="8" w15:restartNumberingAfterBreak="0">
     <w:nsid w:val="180950CF"/>
     <w:multiLevelType w:val="multilevel"/>
     <w:tmpl w:val="CB8AFDF4"/>
@@ -13863,7 +15026,7 @@
       </w:rPr>
     </w:lvl>
   </w:abstractNum>
-  <w:abstractNum w:abstractNumId="8" w15:restartNumberingAfterBreak="0">
+  <w:abstractNum w:abstractNumId="9" w15:restartNumberingAfterBreak="0">
     <w:nsid w:val="18DF4D4A"/>
     <w:multiLevelType w:val="multilevel"/>
     <w:tmpl w:val="8BF25658"/>
@@ -14012,7 +15175,7 @@
       </w:rPr>
     </w:lvl>
   </w:abstractNum>
-  <w:abstractNum w:abstractNumId="9" w15:restartNumberingAfterBreak="0">
+  <w:abstractNum w:abstractNumId="10" w15:restartNumberingAfterBreak="0">
     <w:nsid w:val="19DB2E54"/>
     <w:multiLevelType w:val="multilevel"/>
     <w:tmpl w:val="F88EEAF6"/>
@@ -14161,7 +15324,7 @@
       </w:rPr>
     </w:lvl>
   </w:abstractNum>
-  <w:abstractNum w:abstractNumId="10" w15:restartNumberingAfterBreak="0">
+  <w:abstractNum w:abstractNumId="11" w15:restartNumberingAfterBreak="0">
     <w:nsid w:val="1C2159C8"/>
     <w:multiLevelType w:val="multilevel"/>
     <w:tmpl w:val="2654EE16"/>
@@ -14310,7 +15473,7 @@
       </w:rPr>
     </w:lvl>
   </w:abstractNum>
-  <w:abstractNum w:abstractNumId="11" w15:restartNumberingAfterBreak="0">
+  <w:abstractNum w:abstractNumId="12" w15:restartNumberingAfterBreak="0">
     <w:nsid w:val="1F111325"/>
     <w:multiLevelType w:val="multilevel"/>
     <w:tmpl w:val="370C5808"/>
@@ -14423,7 +15586,7 @@
       </w:pPr>
     </w:lvl>
   </w:abstractNum>
-  <w:abstractNum w:abstractNumId="12" w15:restartNumberingAfterBreak="0">
+  <w:abstractNum w:abstractNumId="13" w15:restartNumberingAfterBreak="0">
     <w:nsid w:val="20E823C0"/>
     <w:multiLevelType w:val="multilevel"/>
     <w:tmpl w:val="4EDE239C"/>
@@ -14572,7 +15735,7 @@
       </w:rPr>
     </w:lvl>
   </w:abstractNum>
-  <w:abstractNum w:abstractNumId="13" w15:restartNumberingAfterBreak="0">
+  <w:abstractNum w:abstractNumId="14" w15:restartNumberingAfterBreak="0">
     <w:nsid w:val="210E58C4"/>
     <w:multiLevelType w:val="multilevel"/>
     <w:tmpl w:val="6448B560"/>
@@ -14721,7 +15884,7 @@
       </w:rPr>
     </w:lvl>
   </w:abstractNum>
-  <w:abstractNum w:abstractNumId="14" w15:restartNumberingAfterBreak="0">
+  <w:abstractNum w:abstractNumId="15" w15:restartNumberingAfterBreak="0">
     <w:nsid w:val="21B67657"/>
     <w:multiLevelType w:val="multilevel"/>
     <w:tmpl w:val="93DAB752"/>
@@ -14870,7 +16033,7 @@
       </w:rPr>
     </w:lvl>
   </w:abstractNum>
-  <w:abstractNum w:abstractNumId="15" w15:restartNumberingAfterBreak="0">
+  <w:abstractNum w:abstractNumId="16" w15:restartNumberingAfterBreak="0">
     <w:nsid w:val="22247A5E"/>
     <w:multiLevelType w:val="multilevel"/>
     <w:tmpl w:val="8E362A2A"/>
@@ -15019,7 +16182,7 @@
       </w:rPr>
     </w:lvl>
   </w:abstractNum>
-  <w:abstractNum w:abstractNumId="16" w15:restartNumberingAfterBreak="0">
+  <w:abstractNum w:abstractNumId="17" w15:restartNumberingAfterBreak="0">
     <w:nsid w:val="22623F3A"/>
     <w:multiLevelType w:val="multilevel"/>
     <w:tmpl w:val="A062435E"/>
@@ -15136,7 +16299,7 @@
       </w:pPr>
     </w:lvl>
   </w:abstractNum>
-  <w:abstractNum w:abstractNumId="17" w15:restartNumberingAfterBreak="0">
+  <w:abstractNum w:abstractNumId="18" w15:restartNumberingAfterBreak="0">
     <w:nsid w:val="272B5852"/>
     <w:multiLevelType w:val="multilevel"/>
     <w:tmpl w:val="390627EA"/>
@@ -15285,7 +16448,7 @@
       </w:rPr>
     </w:lvl>
   </w:abstractNum>
-  <w:abstractNum w:abstractNumId="18" w15:restartNumberingAfterBreak="0">
+  <w:abstractNum w:abstractNumId="19" w15:restartNumberingAfterBreak="0">
     <w:nsid w:val="28C41249"/>
     <w:multiLevelType w:val="multilevel"/>
     <w:tmpl w:val="45344EBA"/>
@@ -15434,7 +16597,7 @@
       </w:rPr>
     </w:lvl>
   </w:abstractNum>
-  <w:abstractNum w:abstractNumId="19" w15:restartNumberingAfterBreak="0">
+  <w:abstractNum w:abstractNumId="20" w15:restartNumberingAfterBreak="0">
     <w:nsid w:val="2FA57676"/>
     <w:multiLevelType w:val="multilevel"/>
     <w:tmpl w:val="D7F68202"/>
@@ -15583,7 +16746,7 @@
       </w:rPr>
     </w:lvl>
   </w:abstractNum>
-  <w:abstractNum w:abstractNumId="20" w15:restartNumberingAfterBreak="0">
+  <w:abstractNum w:abstractNumId="21" w15:restartNumberingAfterBreak="0">
     <w:nsid w:val="30B41B69"/>
     <w:multiLevelType w:val="multilevel"/>
     <w:tmpl w:val="762AC8FA"/>
@@ -15732,7 +16895,7 @@
       </w:rPr>
     </w:lvl>
   </w:abstractNum>
-  <w:abstractNum w:abstractNumId="21" w15:restartNumberingAfterBreak="0">
+  <w:abstractNum w:abstractNumId="22" w15:restartNumberingAfterBreak="0">
     <w:nsid w:val="35AD7152"/>
     <w:multiLevelType w:val="multilevel"/>
     <w:tmpl w:val="35BCFCF4"/>
@@ -15845,7 +17008,7 @@
       </w:pPr>
     </w:lvl>
   </w:abstractNum>
-  <w:abstractNum w:abstractNumId="22" w15:restartNumberingAfterBreak="0">
+  <w:abstractNum w:abstractNumId="23" w15:restartNumberingAfterBreak="0">
     <w:nsid w:val="3707542D"/>
     <w:multiLevelType w:val="multilevel"/>
     <w:tmpl w:val="33F6AA16"/>
@@ -15994,7 +17157,7 @@
       </w:rPr>
     </w:lvl>
   </w:abstractNum>
-  <w:abstractNum w:abstractNumId="23" w15:restartNumberingAfterBreak="0">
+  <w:abstractNum w:abstractNumId="24" w15:restartNumberingAfterBreak="0">
     <w:nsid w:val="381825A1"/>
     <w:multiLevelType w:val="multilevel"/>
     <w:tmpl w:val="84448EC2"/>
@@ -16143,7 +17306,7 @@
       </w:rPr>
     </w:lvl>
   </w:abstractNum>
-  <w:abstractNum w:abstractNumId="24" w15:restartNumberingAfterBreak="0">
+  <w:abstractNum w:abstractNumId="25" w15:restartNumberingAfterBreak="0">
     <w:nsid w:val="3C46132C"/>
     <w:multiLevelType w:val="multilevel"/>
     <w:tmpl w:val="7276B964"/>
@@ -16292,7 +17455,7 @@
       </w:rPr>
     </w:lvl>
   </w:abstractNum>
-  <w:abstractNum w:abstractNumId="25" w15:restartNumberingAfterBreak="0">
+  <w:abstractNum w:abstractNumId="26" w15:restartNumberingAfterBreak="0">
     <w:nsid w:val="3C8B65C2"/>
     <w:multiLevelType w:val="multilevel"/>
     <w:tmpl w:val="2A0A358C"/>
@@ -16441,7 +17604,7 @@
       </w:rPr>
     </w:lvl>
   </w:abstractNum>
-  <w:abstractNum w:abstractNumId="26" w15:restartNumberingAfterBreak="0">
+  <w:abstractNum w:abstractNumId="27" w15:restartNumberingAfterBreak="0">
     <w:nsid w:val="3C9A158F"/>
     <w:multiLevelType w:val="multilevel"/>
     <w:tmpl w:val="67B865E4"/>
@@ -16554,7 +17717,7 @@
       </w:pPr>
     </w:lvl>
   </w:abstractNum>
-  <w:abstractNum w:abstractNumId="27" w15:restartNumberingAfterBreak="0">
+  <w:abstractNum w:abstractNumId="28" w15:restartNumberingAfterBreak="0">
     <w:nsid w:val="3DEA03FC"/>
     <w:multiLevelType w:val="multilevel"/>
     <w:tmpl w:val="03DE9F42"/>
@@ -16703,7 +17866,7 @@
       </w:rPr>
     </w:lvl>
   </w:abstractNum>
-  <w:abstractNum w:abstractNumId="28" w15:restartNumberingAfterBreak="0">
+  <w:abstractNum w:abstractNumId="29" w15:restartNumberingAfterBreak="0">
     <w:nsid w:val="3EB02C47"/>
     <w:multiLevelType w:val="multilevel"/>
     <w:tmpl w:val="B032E2E6"/>
@@ -16852,7 +18015,7 @@
       </w:rPr>
     </w:lvl>
   </w:abstractNum>
-  <w:abstractNum w:abstractNumId="29" w15:restartNumberingAfterBreak="0">
+  <w:abstractNum w:abstractNumId="30" w15:restartNumberingAfterBreak="0">
     <w:nsid w:val="41970E1D"/>
     <w:multiLevelType w:val="multilevel"/>
     <w:tmpl w:val="53788958"/>
@@ -17001,7 +18164,7 @@
       </w:rPr>
     </w:lvl>
   </w:abstractNum>
-  <w:abstractNum w:abstractNumId="30" w15:restartNumberingAfterBreak="0">
+  <w:abstractNum w:abstractNumId="31" w15:restartNumberingAfterBreak="0">
     <w:nsid w:val="42296B53"/>
     <w:multiLevelType w:val="multilevel"/>
     <w:tmpl w:val="55D2EC04"/>
@@ -17150,7 +18313,7 @@
       </w:rPr>
     </w:lvl>
   </w:abstractNum>
-  <w:abstractNum w:abstractNumId="31" w15:restartNumberingAfterBreak="0">
+  <w:abstractNum w:abstractNumId="32" w15:restartNumberingAfterBreak="0">
     <w:nsid w:val="42A2765D"/>
     <w:multiLevelType w:val="multilevel"/>
     <w:tmpl w:val="4196A9E0"/>
@@ -17263,7 +18426,7 @@
       </w:pPr>
     </w:lvl>
   </w:abstractNum>
-  <w:abstractNum w:abstractNumId="32" w15:restartNumberingAfterBreak="0">
+  <w:abstractNum w:abstractNumId="33" w15:restartNumberingAfterBreak="0">
     <w:nsid w:val="4369514E"/>
     <w:multiLevelType w:val="multilevel"/>
     <w:tmpl w:val="CD920578"/>
@@ -17380,7 +18543,7 @@
       </w:pPr>
     </w:lvl>
   </w:abstractNum>
-  <w:abstractNum w:abstractNumId="33" w15:restartNumberingAfterBreak="0">
+  <w:abstractNum w:abstractNumId="34" w15:restartNumberingAfterBreak="0">
     <w:nsid w:val="442B5818"/>
     <w:multiLevelType w:val="multilevel"/>
     <w:tmpl w:val="B5783A30"/>
@@ -17529,7 +18692,7 @@
       </w:rPr>
     </w:lvl>
   </w:abstractNum>
-  <w:abstractNum w:abstractNumId="34" w15:restartNumberingAfterBreak="0">
+  <w:abstractNum w:abstractNumId="35" w15:restartNumberingAfterBreak="0">
     <w:nsid w:val="4A0146DA"/>
     <w:multiLevelType w:val="multilevel"/>
     <w:tmpl w:val="BA920248"/>
@@ -17678,7 +18841,124 @@
       </w:rPr>
     </w:lvl>
   </w:abstractNum>
-  <w:abstractNum w:abstractNumId="35" w15:restartNumberingAfterBreak="0">
+  <w:abstractNum w:abstractNumId="36" w15:restartNumberingAfterBreak="0">
+    <w:nsid w:val="4BA00D50"/>
+    <w:multiLevelType w:val="multilevel"/>
+    <w:tmpl w:val="B71C4D7C"/>
+    <w:lvl w:ilvl="0">
+      <w:start w:val="1"/>
+      <w:numFmt w:val="decimal"/>
+      <w:lvlText w:val="%1."/>
+      <w:lvlJc w:val="left"/>
+      <w:pPr>
+        <w:tabs>
+          <w:tab w:val="num" w:pos="720"/>
+        </w:tabs>
+        <w:ind w:left="720" w:hanging="360"/>
+      </w:pPr>
+    </w:lvl>
+    <w:lvl w:ilvl="1">
+      <w:start w:val="1"/>
+      <w:numFmt w:val="bullet"/>
+      <w:lvlText w:val="o"/>
+      <w:lvlJc w:val="left"/>
+      <w:pPr>
+        <w:tabs>
+          <w:tab w:val="num" w:pos="1440"/>
+        </w:tabs>
+        <w:ind w:left="1440" w:hanging="360"/>
+      </w:pPr>
+      <w:rPr>
+        <w:rFonts w:ascii="Courier New" w:hAnsi="Courier New" w:hint="default"/>
+        <w:sz w:val="20"/>
+      </w:rPr>
+    </w:lvl>
+    <w:lvl w:ilvl="2" w:tentative="1">
+      <w:start w:val="1"/>
+      <w:numFmt w:val="decimal"/>
+      <w:lvlText w:val="%3."/>
+      <w:lvlJc w:val="left"/>
+      <w:pPr>
+        <w:tabs>
+          <w:tab w:val="num" w:pos="2160"/>
+        </w:tabs>
+        <w:ind w:left="2160" w:hanging="360"/>
+      </w:pPr>
+    </w:lvl>
+    <w:lvl w:ilvl="3" w:tentative="1">
+      <w:start w:val="1"/>
+      <w:numFmt w:val="decimal"/>
+      <w:lvlText w:val="%4."/>
+      <w:lvlJc w:val="left"/>
+      <w:pPr>
+        <w:tabs>
+          <w:tab w:val="num" w:pos="2880"/>
+        </w:tabs>
+        <w:ind w:left="2880" w:hanging="360"/>
+      </w:pPr>
+    </w:lvl>
+    <w:lvl w:ilvl="4" w:tentative="1">
+      <w:start w:val="1"/>
+      <w:numFmt w:val="decimal"/>
+      <w:lvlText w:val="%5."/>
+      <w:lvlJc w:val="left"/>
+      <w:pPr>
+        <w:tabs>
+          <w:tab w:val="num" w:pos="3600"/>
+        </w:tabs>
+        <w:ind w:left="3600" w:hanging="360"/>
+      </w:pPr>
+    </w:lvl>
+    <w:lvl w:ilvl="5" w:tentative="1">
+      <w:start w:val="1"/>
+      <w:numFmt w:val="decimal"/>
+      <w:lvlText w:val="%6."/>
+      <w:lvlJc w:val="left"/>
+      <w:pPr>
+        <w:tabs>
+          <w:tab w:val="num" w:pos="4320"/>
+        </w:tabs>
+        <w:ind w:left="4320" w:hanging="360"/>
+      </w:pPr>
+    </w:lvl>
+    <w:lvl w:ilvl="6" w:tentative="1">
+      <w:start w:val="1"/>
+      <w:numFmt w:val="decimal"/>
+      <w:lvlText w:val="%7."/>
+      <w:lvlJc w:val="left"/>
+      <w:pPr>
+        <w:tabs>
+          <w:tab w:val="num" w:pos="5040"/>
+        </w:tabs>
+        <w:ind w:left="5040" w:hanging="360"/>
+      </w:pPr>
+    </w:lvl>
+    <w:lvl w:ilvl="7" w:tentative="1">
+      <w:start w:val="1"/>
+      <w:numFmt w:val="decimal"/>
+      <w:lvlText w:val="%8."/>
+      <w:lvlJc w:val="left"/>
+      <w:pPr>
+        <w:tabs>
+          <w:tab w:val="num" w:pos="5760"/>
+        </w:tabs>
+        <w:ind w:left="5760" w:hanging="360"/>
+      </w:pPr>
+    </w:lvl>
+    <w:lvl w:ilvl="8" w:tentative="1">
+      <w:start w:val="1"/>
+      <w:numFmt w:val="decimal"/>
+      <w:lvlText w:val="%9."/>
+      <w:lvlJc w:val="left"/>
+      <w:pPr>
+        <w:tabs>
+          <w:tab w:val="num" w:pos="6480"/>
+        </w:tabs>
+        <w:ind w:left="6480" w:hanging="360"/>
+      </w:pPr>
+    </w:lvl>
+  </w:abstractNum>
+  <w:abstractNum w:abstractNumId="37" w15:restartNumberingAfterBreak="0">
     <w:nsid w:val="4DAE415D"/>
     <w:multiLevelType w:val="multilevel"/>
     <w:tmpl w:val="B6626978"/>
@@ -17827,7 +19107,7 @@
       </w:rPr>
     </w:lvl>
   </w:abstractNum>
-  <w:abstractNum w:abstractNumId="36" w15:restartNumberingAfterBreak="0">
+  <w:abstractNum w:abstractNumId="38" w15:restartNumberingAfterBreak="0">
     <w:nsid w:val="4E3C24E3"/>
     <w:multiLevelType w:val="multilevel"/>
     <w:tmpl w:val="A3381B74"/>
@@ -17940,7 +19220,7 @@
       </w:pPr>
     </w:lvl>
   </w:abstractNum>
-  <w:abstractNum w:abstractNumId="37" w15:restartNumberingAfterBreak="0">
+  <w:abstractNum w:abstractNumId="39" w15:restartNumberingAfterBreak="0">
     <w:nsid w:val="4E6A7FA3"/>
     <w:multiLevelType w:val="multilevel"/>
     <w:tmpl w:val="C5ACCF4A"/>
@@ -18089,7 +19369,120 @@
       </w:rPr>
     </w:lvl>
   </w:abstractNum>
-  <w:abstractNum w:abstractNumId="38" w15:restartNumberingAfterBreak="0">
+  <w:abstractNum w:abstractNumId="40" w15:restartNumberingAfterBreak="0">
+    <w:nsid w:val="5176584E"/>
+    <w:multiLevelType w:val="multilevel"/>
+    <w:tmpl w:val="D4F8CF58"/>
+    <w:lvl w:ilvl="0">
+      <w:start w:val="1"/>
+      <w:numFmt w:val="decimal"/>
+      <w:lvlText w:val="%1."/>
+      <w:lvlJc w:val="left"/>
+      <w:pPr>
+        <w:tabs>
+          <w:tab w:val="num" w:pos="720"/>
+        </w:tabs>
+        <w:ind w:left="720" w:hanging="360"/>
+      </w:pPr>
+    </w:lvl>
+    <w:lvl w:ilvl="1" w:tentative="1">
+      <w:start w:val="1"/>
+      <w:numFmt w:val="decimal"/>
+      <w:lvlText w:val="%2."/>
+      <w:lvlJc w:val="left"/>
+      <w:pPr>
+        <w:tabs>
+          <w:tab w:val="num" w:pos="1440"/>
+        </w:tabs>
+        <w:ind w:left="1440" w:hanging="360"/>
+      </w:pPr>
+    </w:lvl>
+    <w:lvl w:ilvl="2" w:tentative="1">
+      <w:start w:val="1"/>
+      <w:numFmt w:val="decimal"/>
+      <w:lvlText w:val="%3."/>
+      <w:lvlJc w:val="left"/>
+      <w:pPr>
+        <w:tabs>
+          <w:tab w:val="num" w:pos="2160"/>
+        </w:tabs>
+        <w:ind w:left="2160" w:hanging="360"/>
+      </w:pPr>
+    </w:lvl>
+    <w:lvl w:ilvl="3" w:tentative="1">
+      <w:start w:val="1"/>
+      <w:numFmt w:val="decimal"/>
+      <w:lvlText w:val="%4."/>
+      <w:lvlJc w:val="left"/>
+      <w:pPr>
+        <w:tabs>
+          <w:tab w:val="num" w:pos="2880"/>
+        </w:tabs>
+        <w:ind w:left="2880" w:hanging="360"/>
+      </w:pPr>
+    </w:lvl>
+    <w:lvl w:ilvl="4" w:tentative="1">
+      <w:start w:val="1"/>
+      <w:numFmt w:val="decimal"/>
+      <w:lvlText w:val="%5."/>
+      <w:lvlJc w:val="left"/>
+      <w:pPr>
+        <w:tabs>
+          <w:tab w:val="num" w:pos="3600"/>
+        </w:tabs>
+        <w:ind w:left="3600" w:hanging="360"/>
+      </w:pPr>
+    </w:lvl>
+    <w:lvl w:ilvl="5" w:tentative="1">
+      <w:start w:val="1"/>
+      <w:numFmt w:val="decimal"/>
+      <w:lvlText w:val="%6."/>
+      <w:lvlJc w:val="left"/>
+      <w:pPr>
+        <w:tabs>
+          <w:tab w:val="num" w:pos="4320"/>
+        </w:tabs>
+        <w:ind w:left="4320" w:hanging="360"/>
+      </w:pPr>
+    </w:lvl>
+    <w:lvl w:ilvl="6" w:tentative="1">
+      <w:start w:val="1"/>
+      <w:numFmt w:val="decimal"/>
+      <w:lvlText w:val="%7."/>
+      <w:lvlJc w:val="left"/>
+      <w:pPr>
+        <w:tabs>
+          <w:tab w:val="num" w:pos="5040"/>
+        </w:tabs>
+        <w:ind w:left="5040" w:hanging="360"/>
+      </w:pPr>
+    </w:lvl>
+    <w:lvl w:ilvl="7" w:tentative="1">
+      <w:start w:val="1"/>
+      <w:numFmt w:val="decimal"/>
+      <w:lvlText w:val="%8."/>
+      <w:lvlJc w:val="left"/>
+      <w:pPr>
+        <w:tabs>
+          <w:tab w:val="num" w:pos="5760"/>
+        </w:tabs>
+        <w:ind w:left="5760" w:hanging="360"/>
+      </w:pPr>
+    </w:lvl>
+    <w:lvl w:ilvl="8" w:tentative="1">
+      <w:start w:val="1"/>
+      <w:numFmt w:val="decimal"/>
+      <w:lvlText w:val="%9."/>
+      <w:lvlJc w:val="left"/>
+      <w:pPr>
+        <w:tabs>
+          <w:tab w:val="num" w:pos="6480"/>
+        </w:tabs>
+        <w:ind w:left="6480" w:hanging="360"/>
+      </w:pPr>
+    </w:lvl>
+  </w:abstractNum>
+  <w:abstractNum w:abstractNumId="41" w15:restartNumberingAfterBreak="0">
     <w:nsid w:val="52B93889"/>
     <w:multiLevelType w:val="hybridMultilevel"/>
     <w:tmpl w:val="7288663A"/>
@@ -18178,7 +19571,7 @@
       </w:pPr>
     </w:lvl>
   </w:abstractNum>
-  <w:abstractNum w:abstractNumId="39" w15:restartNumberingAfterBreak="0">
+  <w:abstractNum w:abstractNumId="42" w15:restartNumberingAfterBreak="0">
     <w:nsid w:val="532F6C5F"/>
     <w:multiLevelType w:val="multilevel"/>
     <w:tmpl w:val="ADA41D72"/>
@@ -18327,7 +19720,7 @@
       </w:rPr>
     </w:lvl>
   </w:abstractNum>
-  <w:abstractNum w:abstractNumId="40" w15:restartNumberingAfterBreak="0">
+  <w:abstractNum w:abstractNumId="43" w15:restartNumberingAfterBreak="0">
     <w:nsid w:val="58DF3738"/>
     <w:multiLevelType w:val="multilevel"/>
     <w:tmpl w:val="36D05522"/>
@@ -18444,7 +19837,7 @@
       </w:pPr>
     </w:lvl>
   </w:abstractNum>
-  <w:abstractNum w:abstractNumId="41" w15:restartNumberingAfterBreak="0">
+  <w:abstractNum w:abstractNumId="44" w15:restartNumberingAfterBreak="0">
     <w:nsid w:val="5EFB0FA8"/>
     <w:multiLevelType w:val="multilevel"/>
     <w:tmpl w:val="B6E63448"/>
@@ -18593,7 +19986,156 @@
       </w:rPr>
     </w:lvl>
   </w:abstractNum>
-  <w:abstractNum w:abstractNumId="42" w15:restartNumberingAfterBreak="0">
+  <w:abstractNum w:abstractNumId="45" w15:restartNumberingAfterBreak="0">
+    <w:nsid w:val="612F1556"/>
+    <w:multiLevelType w:val="multilevel"/>
+    <w:tmpl w:val="52F270F8"/>
+    <w:lvl w:ilvl="0">
+      <w:start w:val="1"/>
+      <w:numFmt w:val="bullet"/>
+      <w:lvlText w:val=""/>
+      <w:lvlJc w:val="left"/>
+      <w:pPr>
+        <w:tabs>
+          <w:tab w:val="num" w:pos="720"/>
+        </w:tabs>
+        <w:ind w:left="720" w:hanging="360"/>
+      </w:pPr>
+      <w:rPr>
+        <w:rFonts w:ascii="Symbol" w:hAnsi="Symbol" w:hint="default"/>
+        <w:sz w:val="20"/>
+      </w:rPr>
+    </w:lvl>
+    <w:lvl w:ilvl="1">
+      <w:start w:val="1"/>
+      <w:numFmt w:val="bullet"/>
+      <w:lvlText w:val="o"/>
+      <w:lvlJc w:val="left"/>
+      <w:pPr>
+        <w:tabs>
+          <w:tab w:val="num" w:pos="1440"/>
+        </w:tabs>
+        <w:ind w:left="1440" w:hanging="360"/>
+      </w:pPr>
+      <w:rPr>
+        <w:rFonts w:ascii="Courier New" w:hAnsi="Courier New" w:hint="default"/>
+        <w:sz w:val="20"/>
+      </w:rPr>
+    </w:lvl>
+    <w:lvl w:ilvl="2" w:tentative="1">
+      <w:start w:val="1"/>
+      <w:numFmt w:val="bullet"/>
+      <w:lvlText w:val=""/>
+      <w:lvlJc w:val="left"/>
+      <w:pPr>
+        <w:tabs>
+          <w:tab w:val="num" w:pos="2160"/>
+        </w:tabs>
+        <w:ind w:left="2160" w:hanging="360"/>
+      </w:pPr>
+      <w:rPr>
+        <w:rFonts w:ascii="Wingdings" w:hAnsi="Wingdings" w:hint="default"/>
+        <w:sz w:val="20"/>
+      </w:rPr>
+    </w:lvl>
+    <w:lvl w:ilvl="3" w:tentative="1">
+      <w:start w:val="1"/>
+      <w:numFmt w:val="bullet"/>
+      <w:lvlText w:val=""/>
+      <w:lvlJc w:val="left"/>
+      <w:pPr>
+        <w:tabs>
+          <w:tab w:val="num" w:pos="2880"/>
+        </w:tabs>
+        <w:ind w:left="2880" w:hanging="360"/>
+      </w:pPr>
+      <w:rPr>
+        <w:rFonts w:ascii="Wingdings" w:hAnsi="Wingdings" w:hint="default"/>
+        <w:sz w:val="20"/>
+      </w:rPr>
+    </w:lvl>
+    <w:lvl w:ilvl="4" w:tentative="1">
+      <w:start w:val="1"/>
+      <w:numFmt w:val="bullet"/>
+      <w:lvlText w:val=""/>
+      <w:lvlJc w:val="left"/>
+      <w:pPr>
+        <w:tabs>
+          <w:tab w:val="num" w:pos="3600"/>
+        </w:tabs>
+        <w:ind w:left="3600" w:hanging="360"/>
+      </w:pPr>
+      <w:rPr>
+        <w:rFonts w:ascii="Wingdings" w:hAnsi="Wingdings" w:hint="default"/>
+        <w:sz w:val="20"/>
+      </w:rPr>
+    </w:lvl>
+    <w:lvl w:ilvl="5" w:tentative="1">
+      <w:start w:val="1"/>
+      <w:numFmt w:val="bullet"/>
+      <w:lvlText w:val=""/>
+      <w:lvlJc w:val="left"/>
+      <w:pPr>
+        <w:tabs>
+          <w:tab w:val="num" w:pos="4320"/>
+        </w:tabs>
+        <w:ind w:left="4320" w:hanging="360"/>
+      </w:pPr>
+      <w:rPr>
+        <w:rFonts w:ascii="Wingdings" w:hAnsi="Wingdings" w:hint="default"/>
+        <w:sz w:val="20"/>
+      </w:rPr>
+    </w:lvl>
+    <w:lvl w:ilvl="6" w:tentative="1">
+      <w:start w:val="1"/>
+      <w:numFmt w:val="bullet"/>
+      <w:lvlText w:val=""/>
+      <w:lvlJc w:val="left"/>
+      <w:pPr>
+        <w:tabs>
+          <w:tab w:val="num" w:pos="5040"/>
+        </w:tabs>
+        <w:ind w:left="5040" w:hanging="360"/>
+      </w:pPr>
+      <w:rPr>
+        <w:rFonts w:ascii="Wingdings" w:hAnsi="Wingdings" w:hint="default"/>
+        <w:sz w:val="20"/>
+      </w:rPr>
+    </w:lvl>
+    <w:lvl w:ilvl="7" w:tentative="1">
+      <w:start w:val="1"/>
+      <w:numFmt w:val="bullet"/>
+      <w:lvlText w:val=""/>
+      <w:lvlJc w:val="left"/>
+      <w:pPr>
+        <w:tabs>
+          <w:tab w:val="num" w:pos="5760"/>
+        </w:tabs>
+        <w:ind w:left="5760" w:hanging="360"/>
+      </w:pPr>
+      <w:rPr>
+        <w:rFonts w:ascii="Wingdings" w:hAnsi="Wingdings" w:hint="default"/>
+        <w:sz w:val="20"/>
+      </w:rPr>
+    </w:lvl>
+    <w:lvl w:ilvl="8" w:tentative="1">
+      <w:start w:val="1"/>
+      <w:numFmt w:val="bullet"/>
+      <w:lvlText w:val=""/>
+      <w:lvlJc w:val="left"/>
+      <w:pPr>
+        <w:tabs>
+          <w:tab w:val="num" w:pos="6480"/>
+        </w:tabs>
+        <w:ind w:left="6480" w:hanging="360"/>
+      </w:pPr>
+      <w:rPr>
+        <w:rFonts w:ascii="Wingdings" w:hAnsi="Wingdings" w:hint="default"/>
+        <w:sz w:val="20"/>
+      </w:rPr>
+    </w:lvl>
+  </w:abstractNum>
+  <w:abstractNum w:abstractNumId="46" w15:restartNumberingAfterBreak="0">
     <w:nsid w:val="64945B2B"/>
     <w:multiLevelType w:val="multilevel"/>
     <w:tmpl w:val="75CA35B4"/>
@@ -18742,7 +20284,7 @@
       </w:rPr>
     </w:lvl>
   </w:abstractNum>
-  <w:abstractNum w:abstractNumId="43" w15:restartNumberingAfterBreak="0">
+  <w:abstractNum w:abstractNumId="47" w15:restartNumberingAfterBreak="0">
     <w:nsid w:val="66157884"/>
     <w:multiLevelType w:val="multilevel"/>
     <w:tmpl w:val="4260DE8A"/>
@@ -18891,7 +20433,7 @@
       </w:rPr>
     </w:lvl>
   </w:abstractNum>
-  <w:abstractNum w:abstractNumId="44" w15:restartNumberingAfterBreak="0">
+  <w:abstractNum w:abstractNumId="48" w15:restartNumberingAfterBreak="0">
     <w:nsid w:val="66F3347A"/>
     <w:multiLevelType w:val="multilevel"/>
     <w:tmpl w:val="B46623F0"/>
@@ -19040,7 +20582,7 @@
       </w:rPr>
     </w:lvl>
   </w:abstractNum>
-  <w:abstractNum w:abstractNumId="45" w15:restartNumberingAfterBreak="0">
+  <w:abstractNum w:abstractNumId="49" w15:restartNumberingAfterBreak="0">
     <w:nsid w:val="694E221D"/>
     <w:multiLevelType w:val="multilevel"/>
     <w:tmpl w:val="CD4A3E0C"/>
@@ -19189,7 +20731,7 @@
       </w:rPr>
     </w:lvl>
   </w:abstractNum>
-  <w:abstractNum w:abstractNumId="46" w15:restartNumberingAfterBreak="0">
+  <w:abstractNum w:abstractNumId="50" w15:restartNumberingAfterBreak="0">
     <w:nsid w:val="6B310F87"/>
     <w:multiLevelType w:val="multilevel"/>
     <w:tmpl w:val="DCDEAF18"/>
@@ -19310,7 +20852,7 @@
       </w:pPr>
     </w:lvl>
   </w:abstractNum>
-  <w:abstractNum w:abstractNumId="47" w15:restartNumberingAfterBreak="0">
+  <w:abstractNum w:abstractNumId="51" w15:restartNumberingAfterBreak="0">
     <w:nsid w:val="6B3F16AD"/>
     <w:multiLevelType w:val="multilevel"/>
     <w:tmpl w:val="2D5A6326"/>
@@ -19455,7 +20997,7 @@
       </w:rPr>
     </w:lvl>
   </w:abstractNum>
-  <w:abstractNum w:abstractNumId="48" w15:restartNumberingAfterBreak="0">
+  <w:abstractNum w:abstractNumId="52" w15:restartNumberingAfterBreak="0">
     <w:nsid w:val="6BDE7661"/>
     <w:multiLevelType w:val="multilevel"/>
     <w:tmpl w:val="8D6860C6"/>
@@ -19604,7 +21146,7 @@
       </w:rPr>
     </w:lvl>
   </w:abstractNum>
-  <w:abstractNum w:abstractNumId="49" w15:restartNumberingAfterBreak="0">
+  <w:abstractNum w:abstractNumId="53" w15:restartNumberingAfterBreak="0">
     <w:nsid w:val="6CC05DA3"/>
     <w:multiLevelType w:val="multilevel"/>
     <w:tmpl w:val="199854A4"/>
@@ -19753,7 +21295,7 @@
       </w:rPr>
     </w:lvl>
   </w:abstractNum>
-  <w:abstractNum w:abstractNumId="50" w15:restartNumberingAfterBreak="0">
+  <w:abstractNum w:abstractNumId="54" w15:restartNumberingAfterBreak="0">
     <w:nsid w:val="737D40D1"/>
     <w:multiLevelType w:val="multilevel"/>
     <w:tmpl w:val="9ABC87F6"/>
@@ -19902,7 +21444,7 @@
       </w:rPr>
     </w:lvl>
   </w:abstractNum>
-  <w:abstractNum w:abstractNumId="51" w15:restartNumberingAfterBreak="0">
+  <w:abstractNum w:abstractNumId="55" w15:restartNumberingAfterBreak="0">
     <w:nsid w:val="7A04455F"/>
     <w:multiLevelType w:val="multilevel"/>
     <w:tmpl w:val="0286087A"/>
@@ -20051,7 +21593,7 @@
       </w:rPr>
     </w:lvl>
   </w:abstractNum>
-  <w:abstractNum w:abstractNumId="52" w15:restartNumberingAfterBreak="0">
+  <w:abstractNum w:abstractNumId="56" w15:restartNumberingAfterBreak="0">
     <w:nsid w:val="7CDA1A5B"/>
     <w:multiLevelType w:val="multilevel"/>
     <w:tmpl w:val="9E4AF3AC"/>
@@ -20201,163 +21743,175 @@
     </w:lvl>
   </w:abstractNum>
   <w:num w:numId="1" w16cid:durableId="1284847644">
+    <w:abstractNumId w:val="41"/>
+  </w:num>
+  <w:num w:numId="2" w16cid:durableId="652024037">
+    <w:abstractNumId w:val="3"/>
+  </w:num>
+  <w:num w:numId="3" w16cid:durableId="1481851458">
+    <w:abstractNumId w:val="18"/>
+  </w:num>
+  <w:num w:numId="4" w16cid:durableId="507789967">
+    <w:abstractNumId w:val="8"/>
+  </w:num>
+  <w:num w:numId="5" w16cid:durableId="1729454686">
+    <w:abstractNumId w:val="9"/>
+  </w:num>
+  <w:num w:numId="6" w16cid:durableId="1739473353">
+    <w:abstractNumId w:val="1"/>
+  </w:num>
+  <w:num w:numId="7" w16cid:durableId="100539063">
+    <w:abstractNumId w:val="52"/>
+  </w:num>
+  <w:num w:numId="8" w16cid:durableId="1338118193">
+    <w:abstractNumId w:val="13"/>
+  </w:num>
+  <w:num w:numId="9" w16cid:durableId="1230075027">
+    <w:abstractNumId w:val="46"/>
+  </w:num>
+  <w:num w:numId="10" w16cid:durableId="319774804">
+    <w:abstractNumId w:val="48"/>
+  </w:num>
+  <w:num w:numId="11" w16cid:durableId="525482566">
+    <w:abstractNumId w:val="51"/>
+  </w:num>
+  <w:num w:numId="12" w16cid:durableId="1797990173">
+    <w:abstractNumId w:val="39"/>
+  </w:num>
+  <w:num w:numId="13" w16cid:durableId="1407844921">
+    <w:abstractNumId w:val="23"/>
+  </w:num>
+  <w:num w:numId="14" w16cid:durableId="1059548031">
+    <w:abstractNumId w:val="55"/>
+  </w:num>
+  <w:num w:numId="15" w16cid:durableId="1314871204">
+    <w:abstractNumId w:val="37"/>
+  </w:num>
+  <w:num w:numId="16" w16cid:durableId="963536094">
+    <w:abstractNumId w:val="10"/>
+  </w:num>
+  <w:num w:numId="17" w16cid:durableId="1751194936">
+    <w:abstractNumId w:val="50"/>
+  </w:num>
+  <w:num w:numId="18" w16cid:durableId="942688818">
+    <w:abstractNumId w:val="53"/>
+  </w:num>
+  <w:num w:numId="19" w16cid:durableId="1819420161">
+    <w:abstractNumId w:val="17"/>
+  </w:num>
+  <w:num w:numId="20" w16cid:durableId="2061128290">
+    <w:abstractNumId w:val="20"/>
+  </w:num>
+  <w:num w:numId="21" w16cid:durableId="949778078">
     <w:abstractNumId w:val="38"/>
   </w:num>
-  <w:num w:numId="2" w16cid:durableId="652024037">
+  <w:num w:numId="22" w16cid:durableId="717823305">
+    <w:abstractNumId w:val="29"/>
+  </w:num>
+  <w:num w:numId="23" w16cid:durableId="103422692">
+    <w:abstractNumId w:val="16"/>
+  </w:num>
+  <w:num w:numId="24" w16cid:durableId="183786157">
+    <w:abstractNumId w:val="28"/>
+  </w:num>
+  <w:num w:numId="25" w16cid:durableId="1540239666">
+    <w:abstractNumId w:val="25"/>
+  </w:num>
+  <w:num w:numId="26" w16cid:durableId="470288275">
+    <w:abstractNumId w:val="7"/>
+  </w:num>
+  <w:num w:numId="27" w16cid:durableId="1295677517">
+    <w:abstractNumId w:val="30"/>
+  </w:num>
+  <w:num w:numId="28" w16cid:durableId="1220706042">
+    <w:abstractNumId w:val="54"/>
+  </w:num>
+  <w:num w:numId="29" w16cid:durableId="1151218595">
+    <w:abstractNumId w:val="11"/>
+  </w:num>
+  <w:num w:numId="30" w16cid:durableId="1196507397">
+    <w:abstractNumId w:val="32"/>
+  </w:num>
+  <w:num w:numId="31" w16cid:durableId="2082632111">
+    <w:abstractNumId w:val="47"/>
+  </w:num>
+  <w:num w:numId="32" w16cid:durableId="1840852344">
     <w:abstractNumId w:val="2"/>
   </w:num>
-  <w:num w:numId="3" w16cid:durableId="1481851458">
-    <w:abstractNumId w:val="17"/>
+  <w:num w:numId="33" w16cid:durableId="1290819257">
+    <w:abstractNumId w:val="56"/>
   </w:num>
-  <w:num w:numId="4" w16cid:durableId="507789967">
-    <w:abstractNumId w:val="7"/>
+  <w:num w:numId="34" w16cid:durableId="1398745663">
+    <w:abstractNumId w:val="22"/>
   </w:num>
-  <w:num w:numId="5" w16cid:durableId="1729454686">
-    <w:abstractNumId w:val="8"/>
+  <w:num w:numId="35" w16cid:durableId="1087386448">
+    <w:abstractNumId w:val="12"/>
   </w:num>
-  <w:num w:numId="6" w16cid:durableId="1739473353">
+  <w:num w:numId="36" w16cid:durableId="328991017">
+    <w:abstractNumId w:val="33"/>
+  </w:num>
+  <w:num w:numId="37" w16cid:durableId="1655067363">
+    <w:abstractNumId w:val="21"/>
+  </w:num>
+  <w:num w:numId="38" w16cid:durableId="1333490658">
+    <w:abstractNumId w:val="34"/>
+  </w:num>
+  <w:num w:numId="39" w16cid:durableId="1152481737">
+    <w:abstractNumId w:val="5"/>
+  </w:num>
+  <w:num w:numId="40" w16cid:durableId="1841457553">
+    <w:abstractNumId w:val="31"/>
+  </w:num>
+  <w:num w:numId="41" w16cid:durableId="615411951">
+    <w:abstractNumId w:val="24"/>
+  </w:num>
+  <w:num w:numId="42" w16cid:durableId="2129425460">
+    <w:abstractNumId w:val="42"/>
+  </w:num>
+  <w:num w:numId="43" w16cid:durableId="1575433926">
+    <w:abstractNumId w:val="26"/>
+  </w:num>
+  <w:num w:numId="44" w16cid:durableId="301080168">
+    <w:abstractNumId w:val="6"/>
+  </w:num>
+  <w:num w:numId="45" w16cid:durableId="1676154295">
+    <w:abstractNumId w:val="19"/>
+  </w:num>
+  <w:num w:numId="46" w16cid:durableId="894317052">
+    <w:abstractNumId w:val="15"/>
+  </w:num>
+  <w:num w:numId="47" w16cid:durableId="1323000029">
+    <w:abstractNumId w:val="49"/>
+  </w:num>
+  <w:num w:numId="48" w16cid:durableId="763110207">
+    <w:abstractNumId w:val="27"/>
+  </w:num>
+  <w:num w:numId="49" w16cid:durableId="273757155">
+    <w:abstractNumId w:val="44"/>
+  </w:num>
+  <w:num w:numId="50" w16cid:durableId="834876951">
+    <w:abstractNumId w:val="43"/>
+  </w:num>
+  <w:num w:numId="51" w16cid:durableId="1494641965">
+    <w:abstractNumId w:val="14"/>
+  </w:num>
+  <w:num w:numId="52" w16cid:durableId="939414611">
+    <w:abstractNumId w:val="4"/>
+  </w:num>
+  <w:num w:numId="53" w16cid:durableId="1595091092">
+    <w:abstractNumId w:val="35"/>
+  </w:num>
+  <w:num w:numId="54" w16cid:durableId="79567025">
+    <w:abstractNumId w:val="40"/>
+  </w:num>
+  <w:num w:numId="55" w16cid:durableId="1085541514">
     <w:abstractNumId w:val="0"/>
   </w:num>
-  <w:num w:numId="7" w16cid:durableId="100539063">
-    <w:abstractNumId w:val="48"/>
-  </w:num>
-  <w:num w:numId="8" w16cid:durableId="1338118193">
-    <w:abstractNumId w:val="12"/>
-  </w:num>
-  <w:num w:numId="9" w16cid:durableId="1230075027">
-    <w:abstractNumId w:val="42"/>
-  </w:num>
-  <w:num w:numId="10" w16cid:durableId="319774804">
-    <w:abstractNumId w:val="44"/>
-  </w:num>
-  <w:num w:numId="11" w16cid:durableId="525482566">
-    <w:abstractNumId w:val="47"/>
-  </w:num>
-  <w:num w:numId="12" w16cid:durableId="1797990173">
-    <w:abstractNumId w:val="37"/>
-  </w:num>
-  <w:num w:numId="13" w16cid:durableId="1407844921">
-    <w:abstractNumId w:val="22"/>
-  </w:num>
-  <w:num w:numId="14" w16cid:durableId="1059548031">
-    <w:abstractNumId w:val="51"/>
-  </w:num>
-  <w:num w:numId="15" w16cid:durableId="1314871204">
-    <w:abstractNumId w:val="35"/>
-  </w:num>
-  <w:num w:numId="16" w16cid:durableId="963536094">
-    <w:abstractNumId w:val="9"/>
-  </w:num>
-  <w:num w:numId="17" w16cid:durableId="1751194936">
-    <w:abstractNumId w:val="46"/>
-  </w:num>
-  <w:num w:numId="18" w16cid:durableId="942688818">
-    <w:abstractNumId w:val="49"/>
-  </w:num>
-  <w:num w:numId="19" w16cid:durableId="1819420161">
-    <w:abstractNumId w:val="16"/>
-  </w:num>
-  <w:num w:numId="20" w16cid:durableId="2061128290">
-    <w:abstractNumId w:val="19"/>
-  </w:num>
-  <w:num w:numId="21" w16cid:durableId="949778078">
+  <w:num w:numId="56" w16cid:durableId="230315237">
     <w:abstractNumId w:val="36"/>
   </w:num>
-  <w:num w:numId="22" w16cid:durableId="717823305">
-    <w:abstractNumId w:val="28"/>
-  </w:num>
-  <w:num w:numId="23" w16cid:durableId="103422692">
-    <w:abstractNumId w:val="15"/>
-  </w:num>
-  <w:num w:numId="24" w16cid:durableId="183786157">
-    <w:abstractNumId w:val="27"/>
-  </w:num>
-  <w:num w:numId="25" w16cid:durableId="1540239666">
-    <w:abstractNumId w:val="24"/>
-  </w:num>
-  <w:num w:numId="26" w16cid:durableId="470288275">
-    <w:abstractNumId w:val="6"/>
-  </w:num>
-  <w:num w:numId="27" w16cid:durableId="1295677517">
-    <w:abstractNumId w:val="29"/>
-  </w:num>
-  <w:num w:numId="28" w16cid:durableId="1220706042">
-    <w:abstractNumId w:val="50"/>
-  </w:num>
-  <w:num w:numId="29" w16cid:durableId="1151218595">
-    <w:abstractNumId w:val="10"/>
-  </w:num>
-  <w:num w:numId="30" w16cid:durableId="1196507397">
-    <w:abstractNumId w:val="31"/>
-  </w:num>
-  <w:num w:numId="31" w16cid:durableId="2082632111">
-    <w:abstractNumId w:val="43"/>
-  </w:num>
-  <w:num w:numId="32" w16cid:durableId="1840852344">
-    <w:abstractNumId w:val="1"/>
-  </w:num>
-  <w:num w:numId="33" w16cid:durableId="1290819257">
-    <w:abstractNumId w:val="52"/>
-  </w:num>
-  <w:num w:numId="34" w16cid:durableId="1398745663">
-    <w:abstractNumId w:val="21"/>
-  </w:num>
-  <w:num w:numId="35" w16cid:durableId="1087386448">
-    <w:abstractNumId w:val="11"/>
-  </w:num>
-  <w:num w:numId="36" w16cid:durableId="328991017">
-    <w:abstractNumId w:val="32"/>
-  </w:num>
-  <w:num w:numId="37" w16cid:durableId="1655067363">
-    <w:abstractNumId w:val="20"/>
-  </w:num>
-  <w:num w:numId="38" w16cid:durableId="1333490658">
-    <w:abstractNumId w:val="33"/>
-  </w:num>
-  <w:num w:numId="39" w16cid:durableId="1152481737">
-    <w:abstractNumId w:val="4"/>
-  </w:num>
-  <w:num w:numId="40" w16cid:durableId="1841457553">
-    <w:abstractNumId w:val="30"/>
-  </w:num>
-  <w:num w:numId="41" w16cid:durableId="615411951">
-    <w:abstractNumId w:val="23"/>
-  </w:num>
-  <w:num w:numId="42" w16cid:durableId="2129425460">
-    <w:abstractNumId w:val="39"/>
-  </w:num>
-  <w:num w:numId="43" w16cid:durableId="1575433926">
-    <w:abstractNumId w:val="25"/>
-  </w:num>
-  <w:num w:numId="44" w16cid:durableId="301080168">
-    <w:abstractNumId w:val="5"/>
-  </w:num>
-  <w:num w:numId="45" w16cid:durableId="1676154295">
-    <w:abstractNumId w:val="18"/>
-  </w:num>
-  <w:num w:numId="46" w16cid:durableId="894317052">
-    <w:abstractNumId w:val="14"/>
-  </w:num>
-  <w:num w:numId="47" w16cid:durableId="1323000029">
+  <w:num w:numId="57" w16cid:durableId="880871473">
     <w:abstractNumId w:val="45"/>
-  </w:num>
-  <w:num w:numId="48" w16cid:durableId="763110207">
-    <w:abstractNumId w:val="26"/>
-  </w:num>
-  <w:num w:numId="49" w16cid:durableId="273757155">
-    <w:abstractNumId w:val="41"/>
-  </w:num>
-  <w:num w:numId="50" w16cid:durableId="834876951">
-    <w:abstractNumId w:val="40"/>
-  </w:num>
-  <w:num w:numId="51" w16cid:durableId="1494641965">
-    <w:abstractNumId w:val="13"/>
-  </w:num>
-  <w:num w:numId="52" w16cid:durableId="939414611">
-    <w:abstractNumId w:val="3"/>
-  </w:num>
-  <w:num w:numId="53" w16cid:durableId="1595091092">
-    <w:abstractNumId w:val="34"/>
   </w:num>
 </w:numbering>
 </file>

</xml_diff>